<commit_message>
Analyse in het nederlands
</commit_message>
<xml_diff>
--- a/LO2/Software Analysis FreshChoise.docx
+++ b/LO2/Software Analysis FreshChoise.docx
@@ -5,30 +5,721 @@
     <w:p>
       <w:pPr>
         <w:pStyle w:val="Heading1"/>
+        <w:rPr>
+          <w:lang w:val="en-NL"/>
+        </w:rPr>
       </w:pPr>
       <w:r>
-        <w:t>Analysis</w:t>
+        <w:rPr>
+          <w:lang w:val="en-NL"/>
+        </w:rPr>
+        <w:t xml:space="preserve">1. Wat is de </w:t>
+      </w:r>
+      <w:proofErr w:type="spellStart"/>
+      <w:r>
+        <w:rPr>
+          <w:lang w:val="en-NL"/>
+        </w:rPr>
+        <w:t>situatie</w:t>
+      </w:r>
+      <w:proofErr w:type="spellEnd"/>
+      <w:r>
+        <w:rPr>
+          <w:lang w:val="en-NL"/>
+        </w:rPr>
+        <w:t>?</w:t>
       </w:r>
     </w:p>
     <w:p>
       <w:pPr>
         <w:rPr>
-          <w:rFonts w:ascii="Arial" w:hAnsi="Arial" w:cs="Arial"/>
+          <w:lang w:val="en-NL"/>
         </w:rPr>
       </w:pPr>
     </w:p>
     <w:p>
       <w:pPr>
-        <w:pStyle w:val="Heading2"/>
+        <w:rPr>
+          <w:rFonts w:ascii="Arial" w:hAnsi="Arial" w:cs="Arial"/>
+          <w:b/>
+          <w:bCs/>
+          <w:lang w:val="en-NL"/>
+        </w:rPr>
       </w:pPr>
       <w:r>
-        <w:t>1. What is the situation?</w:t>
-      </w:r>
+        <w:rPr>
+          <w:rFonts w:ascii="Arial" w:hAnsi="Arial" w:cs="Arial"/>
+          <w:b/>
+          <w:bCs/>
+          <w:lang w:val="en-NL"/>
+        </w:rPr>
+        <w:t xml:space="preserve">Supply Chain </w:t>
+      </w:r>
+      <w:proofErr w:type="spellStart"/>
+      <w:r>
+        <w:rPr>
+          <w:rFonts w:ascii="Arial" w:hAnsi="Arial" w:cs="Arial"/>
+          <w:b/>
+          <w:bCs/>
+          <w:lang w:val="en-NL"/>
+        </w:rPr>
+        <w:t>Verstoring</w:t>
+      </w:r>
+      <w:proofErr w:type="spellEnd"/>
     </w:p>
     <w:p>
       <w:pPr>
         <w:rPr>
           <w:rFonts w:ascii="Arial" w:hAnsi="Arial" w:cs="Arial"/>
+          <w:lang w:val="en-NL"/>
+        </w:rPr>
+      </w:pPr>
+      <w:proofErr w:type="spellStart"/>
+      <w:r>
+        <w:rPr>
+          <w:rFonts w:ascii="Arial" w:hAnsi="Arial" w:cs="Arial"/>
+          <w:lang w:val="en-NL"/>
+        </w:rPr>
+        <w:t>FreshChoice</w:t>
+      </w:r>
+      <w:proofErr w:type="spellEnd"/>
+      <w:r>
+        <w:rPr>
+          <w:rFonts w:ascii="Arial" w:hAnsi="Arial" w:cs="Arial"/>
+          <w:lang w:val="en-NL"/>
+        </w:rPr>
+        <w:t xml:space="preserve"> is </w:t>
+      </w:r>
+      <w:proofErr w:type="spellStart"/>
+      <w:r>
+        <w:rPr>
+          <w:rFonts w:ascii="Arial" w:hAnsi="Arial" w:cs="Arial"/>
+          <w:lang w:val="en-NL"/>
+        </w:rPr>
+        <w:t>afhankelijk</w:t>
+      </w:r>
+      <w:proofErr w:type="spellEnd"/>
+      <w:r>
+        <w:rPr>
+          <w:rFonts w:ascii="Arial" w:hAnsi="Arial" w:cs="Arial"/>
+          <w:lang w:val="en-NL"/>
+        </w:rPr>
+        <w:t xml:space="preserve"> van </w:t>
+      </w:r>
+      <w:proofErr w:type="spellStart"/>
+      <w:r>
+        <w:rPr>
+          <w:rFonts w:ascii="Arial" w:hAnsi="Arial" w:cs="Arial"/>
+          <w:lang w:val="en-NL"/>
+        </w:rPr>
+        <w:t>een</w:t>
+      </w:r>
+      <w:proofErr w:type="spellEnd"/>
+      <w:r>
+        <w:rPr>
+          <w:rFonts w:ascii="Arial" w:hAnsi="Arial" w:cs="Arial"/>
+          <w:lang w:val="en-NL"/>
+        </w:rPr>
+        <w:t xml:space="preserve"> </w:t>
+      </w:r>
+      <w:proofErr w:type="spellStart"/>
+      <w:r>
+        <w:rPr>
+          <w:rFonts w:ascii="Arial" w:hAnsi="Arial" w:cs="Arial"/>
+          <w:lang w:val="en-NL"/>
+        </w:rPr>
+        <w:t>netwerk</w:t>
+      </w:r>
+      <w:proofErr w:type="spellEnd"/>
+      <w:r>
+        <w:rPr>
+          <w:rFonts w:ascii="Arial" w:hAnsi="Arial" w:cs="Arial"/>
+          <w:lang w:val="en-NL"/>
+        </w:rPr>
+        <w:t xml:space="preserve"> van </w:t>
+      </w:r>
+      <w:proofErr w:type="spellStart"/>
+      <w:r>
+        <w:rPr>
+          <w:rFonts w:ascii="Arial" w:hAnsi="Arial" w:cs="Arial"/>
+          <w:lang w:val="en-NL"/>
+        </w:rPr>
+        <w:t>leveranciers</w:t>
+      </w:r>
+      <w:proofErr w:type="spellEnd"/>
+      <w:r>
+        <w:rPr>
+          <w:rFonts w:ascii="Arial" w:hAnsi="Arial" w:cs="Arial"/>
+          <w:lang w:val="en-NL"/>
+        </w:rPr>
+        <w:t xml:space="preserve">, </w:t>
+      </w:r>
+      <w:proofErr w:type="spellStart"/>
+      <w:r>
+        <w:rPr>
+          <w:rFonts w:ascii="Arial" w:hAnsi="Arial" w:cs="Arial"/>
+          <w:lang w:val="en-NL"/>
+        </w:rPr>
+        <w:t>distributeurs</w:t>
+      </w:r>
+      <w:proofErr w:type="spellEnd"/>
+      <w:r>
+        <w:rPr>
+          <w:rFonts w:ascii="Arial" w:hAnsi="Arial" w:cs="Arial"/>
+          <w:lang w:val="en-NL"/>
+        </w:rPr>
+        <w:t xml:space="preserve"> </w:t>
+      </w:r>
+      <w:proofErr w:type="spellStart"/>
+      <w:r>
+        <w:rPr>
+          <w:rFonts w:ascii="Arial" w:hAnsi="Arial" w:cs="Arial"/>
+          <w:lang w:val="en-NL"/>
+        </w:rPr>
+        <w:t>en</w:t>
+      </w:r>
+      <w:proofErr w:type="spellEnd"/>
+      <w:r>
+        <w:rPr>
+          <w:rFonts w:ascii="Arial" w:hAnsi="Arial" w:cs="Arial"/>
+          <w:lang w:val="en-NL"/>
+        </w:rPr>
+        <w:t xml:space="preserve"> </w:t>
+      </w:r>
+      <w:proofErr w:type="spellStart"/>
+      <w:r>
+        <w:rPr>
+          <w:rFonts w:ascii="Arial" w:hAnsi="Arial" w:cs="Arial"/>
+          <w:lang w:val="en-NL"/>
+        </w:rPr>
+        <w:t>producenten</w:t>
+      </w:r>
+      <w:proofErr w:type="spellEnd"/>
+      <w:r>
+        <w:rPr>
+          <w:rFonts w:ascii="Arial" w:hAnsi="Arial" w:cs="Arial"/>
+          <w:lang w:val="en-NL"/>
+        </w:rPr>
+        <w:t xml:space="preserve">. </w:t>
+      </w:r>
+      <w:proofErr w:type="spellStart"/>
+      <w:r>
+        <w:rPr>
+          <w:rFonts w:ascii="Arial" w:hAnsi="Arial" w:cs="Arial"/>
+          <w:lang w:val="en-NL"/>
+        </w:rPr>
+        <w:t>Verstoring</w:t>
+      </w:r>
+      <w:proofErr w:type="spellEnd"/>
+      <w:r>
+        <w:rPr>
+          <w:rFonts w:ascii="Arial" w:hAnsi="Arial" w:cs="Arial"/>
+          <w:lang w:val="en-NL"/>
+        </w:rPr>
+        <w:t xml:space="preserve">, </w:t>
+      </w:r>
+      <w:proofErr w:type="spellStart"/>
+      <w:r>
+        <w:rPr>
+          <w:rFonts w:ascii="Arial" w:hAnsi="Arial" w:cs="Arial"/>
+          <w:lang w:val="en-NL"/>
+        </w:rPr>
+        <w:t>zoals</w:t>
+      </w:r>
+      <w:proofErr w:type="spellEnd"/>
+      <w:r>
+        <w:rPr>
+          <w:rFonts w:ascii="Arial" w:hAnsi="Arial" w:cs="Arial"/>
+          <w:lang w:val="en-NL"/>
+        </w:rPr>
+        <w:t xml:space="preserve"> </w:t>
+      </w:r>
+      <w:proofErr w:type="spellStart"/>
+      <w:r>
+        <w:rPr>
+          <w:rFonts w:ascii="Arial" w:hAnsi="Arial" w:cs="Arial"/>
+          <w:lang w:val="en-NL"/>
+        </w:rPr>
+        <w:t>transportvertragingen</w:t>
+      </w:r>
+      <w:proofErr w:type="spellEnd"/>
+      <w:r>
+        <w:rPr>
+          <w:rFonts w:ascii="Arial" w:hAnsi="Arial" w:cs="Arial"/>
+          <w:lang w:val="en-NL"/>
+        </w:rPr>
+        <w:t xml:space="preserve"> of </w:t>
+      </w:r>
+      <w:proofErr w:type="spellStart"/>
+      <w:r>
+        <w:rPr>
+          <w:rFonts w:ascii="Arial" w:hAnsi="Arial" w:cs="Arial"/>
+          <w:lang w:val="en-NL"/>
+        </w:rPr>
+        <w:t>inconsistente</w:t>
+      </w:r>
+      <w:proofErr w:type="spellEnd"/>
+      <w:r>
+        <w:rPr>
+          <w:rFonts w:ascii="Arial" w:hAnsi="Arial" w:cs="Arial"/>
+          <w:lang w:val="en-NL"/>
+        </w:rPr>
+        <w:t xml:space="preserve"> </w:t>
+      </w:r>
+      <w:proofErr w:type="spellStart"/>
+      <w:r>
+        <w:rPr>
+          <w:rFonts w:ascii="Arial" w:hAnsi="Arial" w:cs="Arial"/>
+          <w:lang w:val="en-NL"/>
+        </w:rPr>
+        <w:t>voorraadbeschikbaarheid</w:t>
+      </w:r>
+      <w:proofErr w:type="spellEnd"/>
+      <w:r>
+        <w:rPr>
+          <w:rFonts w:ascii="Arial" w:hAnsi="Arial" w:cs="Arial"/>
+          <w:lang w:val="en-NL"/>
+        </w:rPr>
+        <w:t xml:space="preserve">, </w:t>
+      </w:r>
+      <w:proofErr w:type="spellStart"/>
+      <w:r>
+        <w:rPr>
+          <w:rFonts w:ascii="Arial" w:hAnsi="Arial" w:cs="Arial"/>
+          <w:lang w:val="en-NL"/>
+        </w:rPr>
+        <w:t>kan</w:t>
+      </w:r>
+      <w:proofErr w:type="spellEnd"/>
+      <w:r>
+        <w:rPr>
+          <w:rFonts w:ascii="Arial" w:hAnsi="Arial" w:cs="Arial"/>
+          <w:lang w:val="en-NL"/>
+        </w:rPr>
+        <w:t xml:space="preserve"> </w:t>
+      </w:r>
+      <w:proofErr w:type="spellStart"/>
+      <w:r>
+        <w:rPr>
+          <w:rFonts w:ascii="Arial" w:hAnsi="Arial" w:cs="Arial"/>
+          <w:lang w:val="en-NL"/>
+        </w:rPr>
+        <w:t>leiden</w:t>
+      </w:r>
+      <w:proofErr w:type="spellEnd"/>
+      <w:r>
+        <w:rPr>
+          <w:rFonts w:ascii="Arial" w:hAnsi="Arial" w:cs="Arial"/>
+          <w:lang w:val="en-NL"/>
+        </w:rPr>
+        <w:t xml:space="preserve"> tot </w:t>
+      </w:r>
+      <w:proofErr w:type="spellStart"/>
+      <w:r>
+        <w:rPr>
+          <w:rFonts w:ascii="Arial" w:hAnsi="Arial" w:cs="Arial"/>
+          <w:lang w:val="en-NL"/>
+        </w:rPr>
+        <w:t>tekorten</w:t>
+      </w:r>
+      <w:proofErr w:type="spellEnd"/>
+      <w:r>
+        <w:rPr>
+          <w:rFonts w:ascii="Arial" w:hAnsi="Arial" w:cs="Arial"/>
+          <w:lang w:val="en-NL"/>
+        </w:rPr>
+        <w:t xml:space="preserve"> </w:t>
+      </w:r>
+      <w:proofErr w:type="spellStart"/>
+      <w:r>
+        <w:rPr>
+          <w:rFonts w:ascii="Arial" w:hAnsi="Arial" w:cs="Arial"/>
+          <w:lang w:val="en-NL"/>
+        </w:rPr>
+        <w:t>en</w:t>
+      </w:r>
+      <w:proofErr w:type="spellEnd"/>
+      <w:r>
+        <w:rPr>
+          <w:rFonts w:ascii="Arial" w:hAnsi="Arial" w:cs="Arial"/>
+          <w:lang w:val="en-NL"/>
+        </w:rPr>
+        <w:t xml:space="preserve"> </w:t>
+      </w:r>
+      <w:proofErr w:type="spellStart"/>
+      <w:r>
+        <w:rPr>
+          <w:rFonts w:ascii="Arial" w:hAnsi="Arial" w:cs="Arial"/>
+          <w:lang w:val="en-NL"/>
+        </w:rPr>
+        <w:t>onvervulde</w:t>
+      </w:r>
+      <w:proofErr w:type="spellEnd"/>
+      <w:r>
+        <w:rPr>
+          <w:rFonts w:ascii="Arial" w:hAnsi="Arial" w:cs="Arial"/>
+          <w:lang w:val="en-NL"/>
+        </w:rPr>
+        <w:t xml:space="preserve"> </w:t>
+      </w:r>
+      <w:proofErr w:type="spellStart"/>
+      <w:r>
+        <w:rPr>
+          <w:rFonts w:ascii="Arial" w:hAnsi="Arial" w:cs="Arial"/>
+          <w:lang w:val="en-NL"/>
+        </w:rPr>
+        <w:t>klantvraag</w:t>
+      </w:r>
+      <w:proofErr w:type="spellEnd"/>
+      <w:r>
+        <w:rPr>
+          <w:rFonts w:ascii="Arial" w:hAnsi="Arial" w:cs="Arial"/>
+          <w:lang w:val="en-NL"/>
+        </w:rPr>
+        <w:t xml:space="preserve">. De </w:t>
+      </w:r>
+      <w:proofErr w:type="spellStart"/>
+      <w:r>
+        <w:rPr>
+          <w:rFonts w:ascii="Arial" w:hAnsi="Arial" w:cs="Arial"/>
+          <w:lang w:val="en-NL"/>
+        </w:rPr>
+        <w:t>organisatie</w:t>
+      </w:r>
+      <w:proofErr w:type="spellEnd"/>
+      <w:r>
+        <w:rPr>
+          <w:rFonts w:ascii="Arial" w:hAnsi="Arial" w:cs="Arial"/>
+          <w:lang w:val="en-NL"/>
+        </w:rPr>
+        <w:t xml:space="preserve"> </w:t>
+      </w:r>
+      <w:proofErr w:type="spellStart"/>
+      <w:r>
+        <w:rPr>
+          <w:rFonts w:ascii="Arial" w:hAnsi="Arial" w:cs="Arial"/>
+          <w:lang w:val="en-NL"/>
+        </w:rPr>
+        <w:t>wil</w:t>
+      </w:r>
+      <w:proofErr w:type="spellEnd"/>
+      <w:r>
+        <w:rPr>
+          <w:rFonts w:ascii="Arial" w:hAnsi="Arial" w:cs="Arial"/>
+          <w:lang w:val="en-NL"/>
+        </w:rPr>
+        <w:t xml:space="preserve"> de </w:t>
+      </w:r>
+      <w:proofErr w:type="spellStart"/>
+      <w:r>
+        <w:rPr>
+          <w:rFonts w:ascii="Arial" w:hAnsi="Arial" w:cs="Arial"/>
+          <w:lang w:val="en-NL"/>
+        </w:rPr>
+        <w:t>efficiëntie</w:t>
+      </w:r>
+      <w:proofErr w:type="spellEnd"/>
+      <w:r>
+        <w:rPr>
+          <w:rFonts w:ascii="Arial" w:hAnsi="Arial" w:cs="Arial"/>
+          <w:lang w:val="en-NL"/>
+        </w:rPr>
+        <w:t xml:space="preserve"> </w:t>
+      </w:r>
+      <w:proofErr w:type="spellStart"/>
+      <w:r>
+        <w:rPr>
+          <w:rFonts w:ascii="Arial" w:hAnsi="Arial" w:cs="Arial"/>
+          <w:lang w:val="en-NL"/>
+        </w:rPr>
+        <w:t>en</w:t>
+      </w:r>
+      <w:proofErr w:type="spellEnd"/>
+      <w:r>
+        <w:rPr>
+          <w:rFonts w:ascii="Arial" w:hAnsi="Arial" w:cs="Arial"/>
+          <w:lang w:val="en-NL"/>
+        </w:rPr>
+        <w:t xml:space="preserve"> </w:t>
+      </w:r>
+      <w:proofErr w:type="spellStart"/>
+      <w:r>
+        <w:rPr>
+          <w:rFonts w:ascii="Arial" w:hAnsi="Arial" w:cs="Arial"/>
+          <w:lang w:val="en-NL"/>
+        </w:rPr>
+        <w:t>betrouwbaarheid</w:t>
+      </w:r>
+      <w:proofErr w:type="spellEnd"/>
+      <w:r>
+        <w:rPr>
+          <w:rFonts w:ascii="Arial" w:hAnsi="Arial" w:cs="Arial"/>
+          <w:lang w:val="en-NL"/>
+        </w:rPr>
+        <w:t xml:space="preserve"> van het </w:t>
+      </w:r>
+      <w:proofErr w:type="spellStart"/>
+      <w:r>
+        <w:rPr>
+          <w:rFonts w:ascii="Arial" w:hAnsi="Arial" w:cs="Arial"/>
+          <w:lang w:val="en-NL"/>
+        </w:rPr>
+        <w:t>orderpicken</w:t>
+      </w:r>
+      <w:proofErr w:type="spellEnd"/>
+      <w:r>
+        <w:rPr>
+          <w:rFonts w:ascii="Arial" w:hAnsi="Arial" w:cs="Arial"/>
+          <w:lang w:val="en-NL"/>
+        </w:rPr>
+        <w:t xml:space="preserve"> in de </w:t>
+      </w:r>
+      <w:proofErr w:type="spellStart"/>
+      <w:r>
+        <w:rPr>
+          <w:rFonts w:ascii="Arial" w:hAnsi="Arial" w:cs="Arial"/>
+          <w:lang w:val="en-NL"/>
+        </w:rPr>
+        <w:t>winkel</w:t>
+      </w:r>
+      <w:proofErr w:type="spellEnd"/>
+      <w:r>
+        <w:rPr>
+          <w:rFonts w:ascii="Arial" w:hAnsi="Arial" w:cs="Arial"/>
+          <w:lang w:val="en-NL"/>
+        </w:rPr>
+        <w:t xml:space="preserve"> </w:t>
+      </w:r>
+      <w:proofErr w:type="spellStart"/>
+      <w:r>
+        <w:rPr>
+          <w:rFonts w:ascii="Arial" w:hAnsi="Arial" w:cs="Arial"/>
+          <w:lang w:val="en-NL"/>
+        </w:rPr>
+        <w:t>verbeteren</w:t>
+      </w:r>
+      <w:proofErr w:type="spellEnd"/>
+      <w:r>
+        <w:rPr>
+          <w:rFonts w:ascii="Arial" w:hAnsi="Arial" w:cs="Arial"/>
+          <w:lang w:val="en-NL"/>
+        </w:rPr>
+        <w:t xml:space="preserve"> om </w:t>
+      </w:r>
+      <w:proofErr w:type="spellStart"/>
+      <w:r>
+        <w:rPr>
+          <w:rFonts w:ascii="Arial" w:hAnsi="Arial" w:cs="Arial"/>
+          <w:lang w:val="en-NL"/>
+        </w:rPr>
+        <w:t>deze</w:t>
+      </w:r>
+      <w:proofErr w:type="spellEnd"/>
+      <w:r>
+        <w:rPr>
+          <w:rFonts w:ascii="Arial" w:hAnsi="Arial" w:cs="Arial"/>
+          <w:lang w:val="en-NL"/>
+        </w:rPr>
+        <w:t xml:space="preserve"> </w:t>
+      </w:r>
+      <w:proofErr w:type="spellStart"/>
+      <w:r>
+        <w:rPr>
+          <w:rFonts w:ascii="Arial" w:hAnsi="Arial" w:cs="Arial"/>
+          <w:lang w:val="en-NL"/>
+        </w:rPr>
+        <w:t>effecten</w:t>
+      </w:r>
+      <w:proofErr w:type="spellEnd"/>
+      <w:r>
+        <w:rPr>
+          <w:rFonts w:ascii="Arial" w:hAnsi="Arial" w:cs="Arial"/>
+          <w:lang w:val="en-NL"/>
+        </w:rPr>
+        <w:t xml:space="preserve"> </w:t>
+      </w:r>
+      <w:proofErr w:type="spellStart"/>
+      <w:r>
+        <w:rPr>
+          <w:rFonts w:ascii="Arial" w:hAnsi="Arial" w:cs="Arial"/>
+          <w:lang w:val="en-NL"/>
+        </w:rPr>
+        <w:t>te</w:t>
+      </w:r>
+      <w:proofErr w:type="spellEnd"/>
+      <w:r>
+        <w:rPr>
+          <w:rFonts w:ascii="Arial" w:hAnsi="Arial" w:cs="Arial"/>
+          <w:lang w:val="en-NL"/>
+        </w:rPr>
+        <w:t xml:space="preserve"> </w:t>
+      </w:r>
+      <w:proofErr w:type="spellStart"/>
+      <w:r>
+        <w:rPr>
+          <w:rFonts w:ascii="Arial" w:hAnsi="Arial" w:cs="Arial"/>
+          <w:lang w:val="en-NL"/>
+        </w:rPr>
+        <w:t>verminderen</w:t>
+      </w:r>
+      <w:proofErr w:type="spellEnd"/>
+      <w:r>
+        <w:rPr>
+          <w:rFonts w:ascii="Arial" w:hAnsi="Arial" w:cs="Arial"/>
+          <w:lang w:val="en-NL"/>
+        </w:rPr>
+        <w:t xml:space="preserve">. Voor </w:t>
+      </w:r>
+      <w:proofErr w:type="spellStart"/>
+      <w:r>
+        <w:rPr>
+          <w:rFonts w:ascii="Arial" w:hAnsi="Arial" w:cs="Arial"/>
+          <w:lang w:val="en-NL"/>
+        </w:rPr>
+        <w:t>dit</w:t>
+      </w:r>
+      <w:proofErr w:type="spellEnd"/>
+      <w:r>
+        <w:rPr>
+          <w:rFonts w:ascii="Arial" w:hAnsi="Arial" w:cs="Arial"/>
+          <w:lang w:val="en-NL"/>
+        </w:rPr>
+        <w:t xml:space="preserve"> project </w:t>
+      </w:r>
+      <w:proofErr w:type="spellStart"/>
+      <w:r>
+        <w:rPr>
+          <w:rFonts w:ascii="Arial" w:hAnsi="Arial" w:cs="Arial"/>
+          <w:lang w:val="en-NL"/>
+        </w:rPr>
+        <w:t>wordt</w:t>
+      </w:r>
+      <w:proofErr w:type="spellEnd"/>
+      <w:r>
+        <w:rPr>
+          <w:rFonts w:ascii="Arial" w:hAnsi="Arial" w:cs="Arial"/>
+          <w:lang w:val="en-NL"/>
+        </w:rPr>
+        <w:t xml:space="preserve"> </w:t>
+      </w:r>
+      <w:proofErr w:type="spellStart"/>
+      <w:r>
+        <w:rPr>
+          <w:rFonts w:ascii="Arial" w:hAnsi="Arial" w:cs="Arial"/>
+          <w:lang w:val="en-NL"/>
+        </w:rPr>
+        <w:t>een</w:t>
+      </w:r>
+      <w:proofErr w:type="spellEnd"/>
+      <w:r>
+        <w:rPr>
+          <w:rFonts w:ascii="Arial" w:hAnsi="Arial" w:cs="Arial"/>
+          <w:lang w:val="en-NL"/>
+        </w:rPr>
+        <w:t xml:space="preserve"> proof-of-concept </w:t>
+      </w:r>
+      <w:proofErr w:type="spellStart"/>
+      <w:r>
+        <w:rPr>
+          <w:rFonts w:ascii="Arial" w:hAnsi="Arial" w:cs="Arial"/>
+          <w:lang w:val="en-NL"/>
+        </w:rPr>
+        <w:t>webapplicatie</w:t>
+      </w:r>
+      <w:proofErr w:type="spellEnd"/>
+      <w:r>
+        <w:rPr>
+          <w:rFonts w:ascii="Arial" w:hAnsi="Arial" w:cs="Arial"/>
+          <w:lang w:val="en-NL"/>
+        </w:rPr>
+        <w:t xml:space="preserve"> </w:t>
+      </w:r>
+      <w:proofErr w:type="spellStart"/>
+      <w:r>
+        <w:rPr>
+          <w:rFonts w:ascii="Arial" w:hAnsi="Arial" w:cs="Arial"/>
+          <w:lang w:val="en-NL"/>
+        </w:rPr>
+        <w:t>ontwikkeld</w:t>
+      </w:r>
+      <w:proofErr w:type="spellEnd"/>
+      <w:r>
+        <w:rPr>
+          <w:rFonts w:ascii="Arial" w:hAnsi="Arial" w:cs="Arial"/>
+          <w:lang w:val="en-NL"/>
+        </w:rPr>
+        <w:t xml:space="preserve"> die het </w:t>
+      </w:r>
+      <w:proofErr w:type="spellStart"/>
+      <w:r>
+        <w:rPr>
+          <w:rFonts w:ascii="Arial" w:hAnsi="Arial" w:cs="Arial"/>
+          <w:lang w:val="en-NL"/>
+        </w:rPr>
+        <w:t>verzamelen</w:t>
+      </w:r>
+      <w:proofErr w:type="spellEnd"/>
+      <w:r>
+        <w:rPr>
+          <w:rFonts w:ascii="Arial" w:hAnsi="Arial" w:cs="Arial"/>
+          <w:lang w:val="en-NL"/>
+        </w:rPr>
+        <w:t xml:space="preserve"> van </w:t>
+      </w:r>
+      <w:proofErr w:type="spellStart"/>
+      <w:r>
+        <w:rPr>
+          <w:rFonts w:ascii="Arial" w:hAnsi="Arial" w:cs="Arial"/>
+          <w:lang w:val="en-NL"/>
+        </w:rPr>
+        <w:t>producten</w:t>
+      </w:r>
+      <w:proofErr w:type="spellEnd"/>
+      <w:r>
+        <w:rPr>
+          <w:rFonts w:ascii="Arial" w:hAnsi="Arial" w:cs="Arial"/>
+          <w:lang w:val="en-NL"/>
+        </w:rPr>
+        <w:t xml:space="preserve"> in de </w:t>
+      </w:r>
+      <w:proofErr w:type="spellStart"/>
+      <w:r>
+        <w:rPr>
+          <w:rFonts w:ascii="Arial" w:hAnsi="Arial" w:cs="Arial"/>
+          <w:lang w:val="en-NL"/>
+        </w:rPr>
+        <w:t>winkel</w:t>
+      </w:r>
+      <w:proofErr w:type="spellEnd"/>
+      <w:r>
+        <w:rPr>
+          <w:rFonts w:ascii="Arial" w:hAnsi="Arial" w:cs="Arial"/>
+          <w:lang w:val="en-NL"/>
+        </w:rPr>
+        <w:t xml:space="preserve"> </w:t>
+      </w:r>
+      <w:proofErr w:type="spellStart"/>
+      <w:r>
+        <w:rPr>
+          <w:rFonts w:ascii="Arial" w:hAnsi="Arial" w:cs="Arial"/>
+          <w:lang w:val="en-NL"/>
+        </w:rPr>
+        <w:t>optimaliseert</w:t>
+      </w:r>
+      <w:proofErr w:type="spellEnd"/>
+      <w:r>
+        <w:rPr>
+          <w:rFonts w:ascii="Arial" w:hAnsi="Arial" w:cs="Arial"/>
+          <w:lang w:val="en-NL"/>
+        </w:rPr>
+        <w:t>.</w:t>
+      </w:r>
+    </w:p>
+    <w:p>
+      <w:pPr>
+        <w:rPr>
+          <w:rFonts w:ascii="Arial" w:hAnsi="Arial" w:cs="Arial"/>
+          <w:lang w:val="en-NL"/>
         </w:rPr>
       </w:pPr>
     </w:p>
@@ -38,6 +729,7 @@
           <w:rFonts w:ascii="Arial" w:hAnsi="Arial" w:cs="Arial"/>
           <w:b/>
           <w:bCs/>
+          <w:lang w:val="en-NL"/>
         </w:rPr>
       </w:pPr>
       <w:r>
@@ -45,315 +737,3098 @@
           <w:rFonts w:ascii="Arial" w:hAnsi="Arial" w:cs="Arial"/>
           <w:b/>
           <w:bCs/>
-        </w:rPr>
-        <w:t>Supply Chain Disruptions</w:t>
+          <w:lang w:val="en-NL"/>
+        </w:rPr>
+        <w:t>Health &amp; Safety Compliance</w:t>
       </w:r>
     </w:p>
     <w:p>
       <w:pPr>
         <w:rPr>
           <w:rFonts w:ascii="Arial" w:hAnsi="Arial" w:cs="Arial"/>
+          <w:lang w:val="en-NL"/>
         </w:rPr>
       </w:pPr>
-      <w:r>
-        <w:rPr>
-          <w:rFonts w:ascii="Arial" w:hAnsi="Arial" w:cs="Arial"/>
-        </w:rPr>
-        <w:t>FreshChoice depends on a network of suppliers, distributors, and manufacturers. Disruptions such as transportation delays or inconsistent stock availability can lead to shortages and unfulfilled customer demand. The organisation aims to improve efficiency and reliability in in-store order picking to mitigate these effects. For this project, a proof-of-concept web application is planned to optimise the collection of items within the store.</w:t>
+      <w:proofErr w:type="spellStart"/>
+      <w:r>
+        <w:rPr>
+          <w:rFonts w:ascii="Arial" w:hAnsi="Arial" w:cs="Arial"/>
+          <w:lang w:val="en-NL"/>
+        </w:rPr>
+        <w:t>Supermarkten</w:t>
+      </w:r>
+      <w:proofErr w:type="spellEnd"/>
+      <w:r>
+        <w:rPr>
+          <w:rFonts w:ascii="Arial" w:hAnsi="Arial" w:cs="Arial"/>
+          <w:lang w:val="en-NL"/>
+        </w:rPr>
+        <w:t xml:space="preserve"> </w:t>
+      </w:r>
+      <w:proofErr w:type="spellStart"/>
+      <w:r>
+        <w:rPr>
+          <w:rFonts w:ascii="Arial" w:hAnsi="Arial" w:cs="Arial"/>
+          <w:lang w:val="en-NL"/>
+        </w:rPr>
+        <w:t>moeten</w:t>
+      </w:r>
+      <w:proofErr w:type="spellEnd"/>
+      <w:r>
+        <w:rPr>
+          <w:rFonts w:ascii="Arial" w:hAnsi="Arial" w:cs="Arial"/>
+          <w:lang w:val="en-NL"/>
+        </w:rPr>
+        <w:t xml:space="preserve"> </w:t>
+      </w:r>
+      <w:proofErr w:type="spellStart"/>
+      <w:r>
+        <w:rPr>
+          <w:rFonts w:ascii="Arial" w:hAnsi="Arial" w:cs="Arial"/>
+          <w:lang w:val="en-NL"/>
+        </w:rPr>
+        <w:t>voldoen</w:t>
+      </w:r>
+      <w:proofErr w:type="spellEnd"/>
+      <w:r>
+        <w:rPr>
+          <w:rFonts w:ascii="Arial" w:hAnsi="Arial" w:cs="Arial"/>
+          <w:lang w:val="en-NL"/>
+        </w:rPr>
+        <w:t xml:space="preserve"> </w:t>
+      </w:r>
+      <w:proofErr w:type="spellStart"/>
+      <w:r>
+        <w:rPr>
+          <w:rFonts w:ascii="Arial" w:hAnsi="Arial" w:cs="Arial"/>
+          <w:lang w:val="en-NL"/>
+        </w:rPr>
+        <w:t>aan</w:t>
+      </w:r>
+      <w:proofErr w:type="spellEnd"/>
+      <w:r>
+        <w:rPr>
+          <w:rFonts w:ascii="Arial" w:hAnsi="Arial" w:cs="Arial"/>
+          <w:lang w:val="en-NL"/>
+        </w:rPr>
+        <w:t xml:space="preserve"> </w:t>
+      </w:r>
+      <w:proofErr w:type="spellStart"/>
+      <w:r>
+        <w:rPr>
+          <w:rFonts w:ascii="Arial" w:hAnsi="Arial" w:cs="Arial"/>
+          <w:lang w:val="en-NL"/>
+        </w:rPr>
+        <w:t>strikte</w:t>
+      </w:r>
+      <w:proofErr w:type="spellEnd"/>
+      <w:r>
+        <w:rPr>
+          <w:rFonts w:ascii="Arial" w:hAnsi="Arial" w:cs="Arial"/>
+          <w:lang w:val="en-NL"/>
+        </w:rPr>
+        <w:t xml:space="preserve"> </w:t>
+      </w:r>
+      <w:proofErr w:type="spellStart"/>
+      <w:r>
+        <w:rPr>
+          <w:rFonts w:ascii="Arial" w:hAnsi="Arial" w:cs="Arial"/>
+          <w:lang w:val="en-NL"/>
+        </w:rPr>
+        <w:t>gezondheids</w:t>
+      </w:r>
+      <w:proofErr w:type="spellEnd"/>
+      <w:r>
+        <w:rPr>
+          <w:rFonts w:ascii="Arial" w:hAnsi="Arial" w:cs="Arial"/>
+          <w:lang w:val="en-NL"/>
+        </w:rPr>
+        <w:t xml:space="preserve">- </w:t>
+      </w:r>
+      <w:proofErr w:type="spellStart"/>
+      <w:r>
+        <w:rPr>
+          <w:rFonts w:ascii="Arial" w:hAnsi="Arial" w:cs="Arial"/>
+          <w:lang w:val="en-NL"/>
+        </w:rPr>
+        <w:t>en</w:t>
+      </w:r>
+      <w:proofErr w:type="spellEnd"/>
+      <w:r>
+        <w:rPr>
+          <w:rFonts w:ascii="Arial" w:hAnsi="Arial" w:cs="Arial"/>
+          <w:lang w:val="en-NL"/>
+        </w:rPr>
+        <w:t xml:space="preserve"> </w:t>
+      </w:r>
+      <w:proofErr w:type="spellStart"/>
+      <w:r>
+        <w:rPr>
+          <w:rFonts w:ascii="Arial" w:hAnsi="Arial" w:cs="Arial"/>
+          <w:lang w:val="en-NL"/>
+        </w:rPr>
+        <w:t>veiligheidsvoorschriften</w:t>
+      </w:r>
+      <w:proofErr w:type="spellEnd"/>
+      <w:r>
+        <w:rPr>
+          <w:rFonts w:ascii="Arial" w:hAnsi="Arial" w:cs="Arial"/>
+          <w:lang w:val="en-NL"/>
+        </w:rPr>
+        <w:t xml:space="preserve"> om </w:t>
+      </w:r>
+      <w:proofErr w:type="spellStart"/>
+      <w:r>
+        <w:rPr>
+          <w:rFonts w:ascii="Arial" w:hAnsi="Arial" w:cs="Arial"/>
+          <w:lang w:val="en-NL"/>
+        </w:rPr>
+        <w:t>productkwaliteit</w:t>
+      </w:r>
+      <w:proofErr w:type="spellEnd"/>
+      <w:r>
+        <w:rPr>
+          <w:rFonts w:ascii="Arial" w:hAnsi="Arial" w:cs="Arial"/>
+          <w:lang w:val="en-NL"/>
+        </w:rPr>
+        <w:t xml:space="preserve"> </w:t>
+      </w:r>
+      <w:proofErr w:type="spellStart"/>
+      <w:r>
+        <w:rPr>
+          <w:rFonts w:ascii="Arial" w:hAnsi="Arial" w:cs="Arial"/>
+          <w:lang w:val="en-NL"/>
+        </w:rPr>
+        <w:t>en</w:t>
+      </w:r>
+      <w:proofErr w:type="spellEnd"/>
+      <w:r>
+        <w:rPr>
+          <w:rFonts w:ascii="Arial" w:hAnsi="Arial" w:cs="Arial"/>
+          <w:lang w:val="en-NL"/>
+        </w:rPr>
+        <w:t xml:space="preserve"> </w:t>
+      </w:r>
+      <w:proofErr w:type="spellStart"/>
+      <w:r>
+        <w:rPr>
+          <w:rFonts w:ascii="Arial" w:hAnsi="Arial" w:cs="Arial"/>
+          <w:lang w:val="en-NL"/>
+        </w:rPr>
+        <w:t>klantveiligheid</w:t>
+      </w:r>
+      <w:proofErr w:type="spellEnd"/>
+      <w:r>
+        <w:rPr>
+          <w:rFonts w:ascii="Arial" w:hAnsi="Arial" w:cs="Arial"/>
+          <w:lang w:val="en-NL"/>
+        </w:rPr>
+        <w:t xml:space="preserve"> </w:t>
+      </w:r>
+      <w:proofErr w:type="spellStart"/>
+      <w:r>
+        <w:rPr>
+          <w:rFonts w:ascii="Arial" w:hAnsi="Arial" w:cs="Arial"/>
+          <w:lang w:val="en-NL"/>
+        </w:rPr>
+        <w:t>te</w:t>
+      </w:r>
+      <w:proofErr w:type="spellEnd"/>
+      <w:r>
+        <w:rPr>
+          <w:rFonts w:ascii="Arial" w:hAnsi="Arial" w:cs="Arial"/>
+          <w:lang w:val="en-NL"/>
+        </w:rPr>
+        <w:t xml:space="preserve"> </w:t>
+      </w:r>
+      <w:proofErr w:type="spellStart"/>
+      <w:r>
+        <w:rPr>
+          <w:rFonts w:ascii="Arial" w:hAnsi="Arial" w:cs="Arial"/>
+          <w:lang w:val="en-NL"/>
+        </w:rPr>
+        <w:t>waarborgen</w:t>
+      </w:r>
+      <w:proofErr w:type="spellEnd"/>
+      <w:r>
+        <w:rPr>
+          <w:rFonts w:ascii="Arial" w:hAnsi="Arial" w:cs="Arial"/>
+          <w:lang w:val="en-NL"/>
+        </w:rPr>
+        <w:t xml:space="preserve">. </w:t>
+      </w:r>
+      <w:proofErr w:type="spellStart"/>
+      <w:r>
+        <w:rPr>
+          <w:rFonts w:ascii="Arial" w:hAnsi="Arial" w:cs="Arial"/>
+          <w:lang w:val="en-NL"/>
+        </w:rPr>
+        <w:t>FreshChoice</w:t>
+      </w:r>
+      <w:proofErr w:type="spellEnd"/>
+      <w:r>
+        <w:rPr>
+          <w:rFonts w:ascii="Arial" w:hAnsi="Arial" w:cs="Arial"/>
+          <w:lang w:val="en-NL"/>
+        </w:rPr>
+        <w:t xml:space="preserve"> </w:t>
+      </w:r>
+      <w:proofErr w:type="spellStart"/>
+      <w:r>
+        <w:rPr>
+          <w:rFonts w:ascii="Arial" w:hAnsi="Arial" w:cs="Arial"/>
+          <w:lang w:val="en-NL"/>
+        </w:rPr>
+        <w:t>wil</w:t>
+      </w:r>
+      <w:proofErr w:type="spellEnd"/>
+      <w:r>
+        <w:rPr>
+          <w:rFonts w:ascii="Arial" w:hAnsi="Arial" w:cs="Arial"/>
+          <w:lang w:val="en-NL"/>
+        </w:rPr>
+        <w:t xml:space="preserve"> extra </w:t>
+      </w:r>
+      <w:proofErr w:type="spellStart"/>
+      <w:r>
+        <w:rPr>
+          <w:rFonts w:ascii="Arial" w:hAnsi="Arial" w:cs="Arial"/>
+          <w:lang w:val="en-NL"/>
+        </w:rPr>
+        <w:t>diensten</w:t>
+      </w:r>
+      <w:proofErr w:type="spellEnd"/>
+      <w:r>
+        <w:rPr>
+          <w:rFonts w:ascii="Arial" w:hAnsi="Arial" w:cs="Arial"/>
+          <w:lang w:val="en-NL"/>
+        </w:rPr>
+        <w:t xml:space="preserve"> </w:t>
+      </w:r>
+      <w:proofErr w:type="spellStart"/>
+      <w:r>
+        <w:rPr>
+          <w:rFonts w:ascii="Arial" w:hAnsi="Arial" w:cs="Arial"/>
+          <w:lang w:val="en-NL"/>
+        </w:rPr>
+        <w:t>aanbieden</w:t>
+      </w:r>
+      <w:proofErr w:type="spellEnd"/>
+      <w:r>
+        <w:rPr>
+          <w:rFonts w:ascii="Arial" w:hAnsi="Arial" w:cs="Arial"/>
+          <w:lang w:val="en-NL"/>
+        </w:rPr>
+        <w:t xml:space="preserve"> door </w:t>
+      </w:r>
+      <w:proofErr w:type="spellStart"/>
+      <w:r>
+        <w:rPr>
+          <w:rFonts w:ascii="Arial" w:hAnsi="Arial" w:cs="Arial"/>
+          <w:lang w:val="en-NL"/>
+        </w:rPr>
+        <w:t>klanten</w:t>
+      </w:r>
+      <w:proofErr w:type="spellEnd"/>
+      <w:r>
+        <w:rPr>
+          <w:rFonts w:ascii="Arial" w:hAnsi="Arial" w:cs="Arial"/>
+          <w:lang w:val="en-NL"/>
+        </w:rPr>
+        <w:t xml:space="preserve"> de </w:t>
+      </w:r>
+      <w:proofErr w:type="spellStart"/>
+      <w:r>
+        <w:rPr>
+          <w:rFonts w:ascii="Arial" w:hAnsi="Arial" w:cs="Arial"/>
+          <w:lang w:val="en-NL"/>
+        </w:rPr>
+        <w:t>mogelijkheid</w:t>
+      </w:r>
+      <w:proofErr w:type="spellEnd"/>
+      <w:r>
+        <w:rPr>
+          <w:rFonts w:ascii="Arial" w:hAnsi="Arial" w:cs="Arial"/>
+          <w:lang w:val="en-NL"/>
+        </w:rPr>
+        <w:t xml:space="preserve"> </w:t>
+      </w:r>
+      <w:proofErr w:type="spellStart"/>
+      <w:r>
+        <w:rPr>
+          <w:rFonts w:ascii="Arial" w:hAnsi="Arial" w:cs="Arial"/>
+          <w:lang w:val="en-NL"/>
+        </w:rPr>
+        <w:t>te</w:t>
+      </w:r>
+      <w:proofErr w:type="spellEnd"/>
+      <w:r>
+        <w:rPr>
+          <w:rFonts w:ascii="Arial" w:hAnsi="Arial" w:cs="Arial"/>
+          <w:lang w:val="en-NL"/>
+        </w:rPr>
+        <w:t xml:space="preserve"> </w:t>
+      </w:r>
+      <w:proofErr w:type="spellStart"/>
+      <w:r>
+        <w:rPr>
+          <w:rFonts w:ascii="Arial" w:hAnsi="Arial" w:cs="Arial"/>
+          <w:lang w:val="en-NL"/>
+        </w:rPr>
+        <w:t>geven</w:t>
+      </w:r>
+      <w:proofErr w:type="spellEnd"/>
+      <w:r>
+        <w:rPr>
+          <w:rFonts w:ascii="Arial" w:hAnsi="Arial" w:cs="Arial"/>
+          <w:lang w:val="en-NL"/>
+        </w:rPr>
+        <w:t xml:space="preserve"> om </w:t>
+      </w:r>
+      <w:proofErr w:type="spellStart"/>
+      <w:r>
+        <w:rPr>
+          <w:rFonts w:ascii="Arial" w:hAnsi="Arial" w:cs="Arial"/>
+          <w:lang w:val="en-NL"/>
+        </w:rPr>
+        <w:t>allergieën</w:t>
+      </w:r>
+      <w:proofErr w:type="spellEnd"/>
+      <w:r>
+        <w:rPr>
+          <w:rFonts w:ascii="Arial" w:hAnsi="Arial" w:cs="Arial"/>
+          <w:lang w:val="en-NL"/>
+        </w:rPr>
+        <w:t xml:space="preserve"> </w:t>
+      </w:r>
+      <w:proofErr w:type="spellStart"/>
+      <w:r>
+        <w:rPr>
+          <w:rFonts w:ascii="Arial" w:hAnsi="Arial" w:cs="Arial"/>
+          <w:lang w:val="en-NL"/>
+        </w:rPr>
+        <w:t>en</w:t>
+      </w:r>
+      <w:proofErr w:type="spellEnd"/>
+      <w:r>
+        <w:rPr>
+          <w:rFonts w:ascii="Arial" w:hAnsi="Arial" w:cs="Arial"/>
+          <w:lang w:val="en-NL"/>
+        </w:rPr>
+        <w:t xml:space="preserve"> </w:t>
+      </w:r>
+      <w:proofErr w:type="spellStart"/>
+      <w:r>
+        <w:rPr>
+          <w:rFonts w:ascii="Arial" w:hAnsi="Arial" w:cs="Arial"/>
+          <w:lang w:val="en-NL"/>
+        </w:rPr>
+        <w:t>dieetrestricties</w:t>
+      </w:r>
+      <w:proofErr w:type="spellEnd"/>
+      <w:r>
+        <w:rPr>
+          <w:rFonts w:ascii="Arial" w:hAnsi="Arial" w:cs="Arial"/>
+          <w:lang w:val="en-NL"/>
+        </w:rPr>
+        <w:t xml:space="preserve"> </w:t>
+      </w:r>
+      <w:proofErr w:type="spellStart"/>
+      <w:r>
+        <w:rPr>
+          <w:rFonts w:ascii="Arial" w:hAnsi="Arial" w:cs="Arial"/>
+          <w:lang w:val="en-NL"/>
+        </w:rPr>
+        <w:t>te</w:t>
+      </w:r>
+      <w:proofErr w:type="spellEnd"/>
+      <w:r>
+        <w:rPr>
+          <w:rFonts w:ascii="Arial" w:hAnsi="Arial" w:cs="Arial"/>
+          <w:lang w:val="en-NL"/>
+        </w:rPr>
+        <w:t xml:space="preserve"> </w:t>
+      </w:r>
+      <w:proofErr w:type="spellStart"/>
+      <w:r>
+        <w:rPr>
+          <w:rFonts w:ascii="Arial" w:hAnsi="Arial" w:cs="Arial"/>
+          <w:lang w:val="en-NL"/>
+        </w:rPr>
+        <w:t>registreren</w:t>
+      </w:r>
+      <w:proofErr w:type="spellEnd"/>
+      <w:r>
+        <w:rPr>
+          <w:rFonts w:ascii="Arial" w:hAnsi="Arial" w:cs="Arial"/>
+          <w:lang w:val="en-NL"/>
+        </w:rPr>
+        <w:t xml:space="preserve"> </w:t>
+      </w:r>
+      <w:proofErr w:type="spellStart"/>
+      <w:r>
+        <w:rPr>
+          <w:rFonts w:ascii="Arial" w:hAnsi="Arial" w:cs="Arial"/>
+          <w:lang w:val="en-NL"/>
+        </w:rPr>
+        <w:t>binnen</w:t>
+      </w:r>
+      <w:proofErr w:type="spellEnd"/>
+      <w:r>
+        <w:rPr>
+          <w:rFonts w:ascii="Arial" w:hAnsi="Arial" w:cs="Arial"/>
+          <w:lang w:val="en-NL"/>
+        </w:rPr>
+        <w:t xml:space="preserve"> </w:t>
+      </w:r>
+      <w:proofErr w:type="spellStart"/>
+      <w:r>
+        <w:rPr>
+          <w:rFonts w:ascii="Arial" w:hAnsi="Arial" w:cs="Arial"/>
+          <w:lang w:val="en-NL"/>
+        </w:rPr>
+        <w:t>hun</w:t>
+      </w:r>
+      <w:proofErr w:type="spellEnd"/>
+      <w:r>
+        <w:rPr>
+          <w:rFonts w:ascii="Arial" w:hAnsi="Arial" w:cs="Arial"/>
+          <w:lang w:val="en-NL"/>
+        </w:rPr>
+        <w:t xml:space="preserve"> </w:t>
+      </w:r>
+      <w:proofErr w:type="spellStart"/>
+      <w:r>
+        <w:rPr>
+          <w:rFonts w:ascii="Arial" w:hAnsi="Arial" w:cs="Arial"/>
+          <w:lang w:val="en-NL"/>
+        </w:rPr>
+        <w:t>loyaliteitsprofiel</w:t>
+      </w:r>
+      <w:proofErr w:type="spellEnd"/>
+      <w:r>
+        <w:rPr>
+          <w:rFonts w:ascii="Arial" w:hAnsi="Arial" w:cs="Arial"/>
+          <w:lang w:val="en-NL"/>
+        </w:rPr>
+        <w:t xml:space="preserve">. Het </w:t>
+      </w:r>
+      <w:proofErr w:type="spellStart"/>
+      <w:r>
+        <w:rPr>
+          <w:rFonts w:ascii="Arial" w:hAnsi="Arial" w:cs="Arial"/>
+          <w:lang w:val="en-NL"/>
+        </w:rPr>
+        <w:t>systeem</w:t>
+      </w:r>
+      <w:proofErr w:type="spellEnd"/>
+      <w:r>
+        <w:rPr>
+          <w:rFonts w:ascii="Arial" w:hAnsi="Arial" w:cs="Arial"/>
+          <w:lang w:val="en-NL"/>
+        </w:rPr>
+        <w:t xml:space="preserve"> </w:t>
+      </w:r>
+      <w:proofErr w:type="spellStart"/>
+      <w:r>
+        <w:rPr>
+          <w:rFonts w:ascii="Arial" w:hAnsi="Arial" w:cs="Arial"/>
+          <w:lang w:val="en-NL"/>
+        </w:rPr>
+        <w:t>moet</w:t>
+      </w:r>
+      <w:proofErr w:type="spellEnd"/>
+      <w:r>
+        <w:rPr>
+          <w:rFonts w:ascii="Arial" w:hAnsi="Arial" w:cs="Arial"/>
+          <w:lang w:val="en-NL"/>
+        </w:rPr>
+        <w:t xml:space="preserve"> </w:t>
+      </w:r>
+      <w:proofErr w:type="spellStart"/>
+      <w:r>
+        <w:rPr>
+          <w:rFonts w:ascii="Arial" w:hAnsi="Arial" w:cs="Arial"/>
+          <w:lang w:val="en-NL"/>
+        </w:rPr>
+        <w:t>potentiële</w:t>
+      </w:r>
+      <w:proofErr w:type="spellEnd"/>
+      <w:r>
+        <w:rPr>
+          <w:rFonts w:ascii="Arial" w:hAnsi="Arial" w:cs="Arial"/>
+          <w:lang w:val="en-NL"/>
+        </w:rPr>
+        <w:t xml:space="preserve"> </w:t>
+      </w:r>
+      <w:proofErr w:type="spellStart"/>
+      <w:r>
+        <w:rPr>
+          <w:rFonts w:ascii="Arial" w:hAnsi="Arial" w:cs="Arial"/>
+          <w:lang w:val="en-NL"/>
+        </w:rPr>
+        <w:t>allergenenconflicten</w:t>
+      </w:r>
+      <w:proofErr w:type="spellEnd"/>
+      <w:r>
+        <w:rPr>
+          <w:rFonts w:ascii="Arial" w:hAnsi="Arial" w:cs="Arial"/>
+          <w:lang w:val="en-NL"/>
+        </w:rPr>
+        <w:t xml:space="preserve"> </w:t>
+      </w:r>
+      <w:proofErr w:type="spellStart"/>
+      <w:r>
+        <w:rPr>
+          <w:rFonts w:ascii="Arial" w:hAnsi="Arial" w:cs="Arial"/>
+          <w:lang w:val="en-NL"/>
+        </w:rPr>
+        <w:t>detecteren</w:t>
+      </w:r>
+      <w:proofErr w:type="spellEnd"/>
+      <w:r>
+        <w:rPr>
+          <w:rFonts w:ascii="Arial" w:hAnsi="Arial" w:cs="Arial"/>
+          <w:lang w:val="en-NL"/>
+        </w:rPr>
+        <w:t xml:space="preserve"> </w:t>
+      </w:r>
+      <w:proofErr w:type="spellStart"/>
+      <w:r>
+        <w:rPr>
+          <w:rFonts w:ascii="Arial" w:hAnsi="Arial" w:cs="Arial"/>
+          <w:lang w:val="en-NL"/>
+        </w:rPr>
+        <w:t>wanneer</w:t>
+      </w:r>
+      <w:proofErr w:type="spellEnd"/>
+      <w:r>
+        <w:rPr>
+          <w:rFonts w:ascii="Arial" w:hAnsi="Arial" w:cs="Arial"/>
+          <w:lang w:val="en-NL"/>
+        </w:rPr>
+        <w:t xml:space="preserve"> </w:t>
+      </w:r>
+      <w:proofErr w:type="spellStart"/>
+      <w:r>
+        <w:rPr>
+          <w:rFonts w:ascii="Arial" w:hAnsi="Arial" w:cs="Arial"/>
+          <w:lang w:val="en-NL"/>
+        </w:rPr>
+        <w:t>klanten</w:t>
+      </w:r>
+      <w:proofErr w:type="spellEnd"/>
+      <w:r>
+        <w:rPr>
+          <w:rFonts w:ascii="Arial" w:hAnsi="Arial" w:cs="Arial"/>
+          <w:lang w:val="en-NL"/>
+        </w:rPr>
+        <w:t xml:space="preserve"> </w:t>
+      </w:r>
+      <w:proofErr w:type="spellStart"/>
+      <w:r>
+        <w:rPr>
+          <w:rFonts w:ascii="Arial" w:hAnsi="Arial" w:cs="Arial"/>
+          <w:lang w:val="en-NL"/>
+        </w:rPr>
+        <w:t>producten</w:t>
+      </w:r>
+      <w:proofErr w:type="spellEnd"/>
+      <w:r>
+        <w:rPr>
+          <w:rFonts w:ascii="Arial" w:hAnsi="Arial" w:cs="Arial"/>
+          <w:lang w:val="en-NL"/>
+        </w:rPr>
+        <w:t xml:space="preserve"> </w:t>
+      </w:r>
+      <w:proofErr w:type="spellStart"/>
+      <w:r>
+        <w:rPr>
+          <w:rFonts w:ascii="Arial" w:hAnsi="Arial" w:cs="Arial"/>
+          <w:lang w:val="en-NL"/>
+        </w:rPr>
+        <w:t>selecteren</w:t>
+      </w:r>
+      <w:proofErr w:type="spellEnd"/>
+      <w:r>
+        <w:rPr>
+          <w:rFonts w:ascii="Arial" w:hAnsi="Arial" w:cs="Arial"/>
+          <w:lang w:val="en-NL"/>
+        </w:rPr>
+        <w:t xml:space="preserve"> of </w:t>
+      </w:r>
+      <w:proofErr w:type="spellStart"/>
+      <w:r>
+        <w:rPr>
+          <w:rFonts w:ascii="Arial" w:hAnsi="Arial" w:cs="Arial"/>
+          <w:lang w:val="en-NL"/>
+        </w:rPr>
+        <w:t>scannen</w:t>
+      </w:r>
+      <w:proofErr w:type="spellEnd"/>
+      <w:r>
+        <w:rPr>
+          <w:rFonts w:ascii="Arial" w:hAnsi="Arial" w:cs="Arial"/>
+          <w:lang w:val="en-NL"/>
+        </w:rPr>
+        <w:t xml:space="preserve"> </w:t>
+      </w:r>
+      <w:proofErr w:type="spellStart"/>
+      <w:r>
+        <w:rPr>
+          <w:rFonts w:ascii="Arial" w:hAnsi="Arial" w:cs="Arial"/>
+          <w:lang w:val="en-NL"/>
+        </w:rPr>
+        <w:t>tijdens</w:t>
+      </w:r>
+      <w:proofErr w:type="spellEnd"/>
+      <w:r>
+        <w:rPr>
+          <w:rFonts w:ascii="Arial" w:hAnsi="Arial" w:cs="Arial"/>
+          <w:lang w:val="en-NL"/>
+        </w:rPr>
+        <w:t xml:space="preserve"> het </w:t>
+      </w:r>
+      <w:proofErr w:type="spellStart"/>
+      <w:r>
+        <w:rPr>
+          <w:rFonts w:ascii="Arial" w:hAnsi="Arial" w:cs="Arial"/>
+          <w:lang w:val="en-NL"/>
+        </w:rPr>
+        <w:t>bestelproces</w:t>
+      </w:r>
+      <w:proofErr w:type="spellEnd"/>
+      <w:r>
+        <w:rPr>
+          <w:rFonts w:ascii="Arial" w:hAnsi="Arial" w:cs="Arial"/>
+          <w:lang w:val="en-NL"/>
+        </w:rPr>
+        <w:t xml:space="preserve">. Dit </w:t>
+      </w:r>
+      <w:proofErr w:type="spellStart"/>
+      <w:r>
+        <w:rPr>
+          <w:rFonts w:ascii="Arial" w:hAnsi="Arial" w:cs="Arial"/>
+          <w:lang w:val="en-NL"/>
+        </w:rPr>
+        <w:t>verkleint</w:t>
+      </w:r>
+      <w:proofErr w:type="spellEnd"/>
+      <w:r>
+        <w:rPr>
+          <w:rFonts w:ascii="Arial" w:hAnsi="Arial" w:cs="Arial"/>
+          <w:lang w:val="en-NL"/>
+        </w:rPr>
+        <w:t xml:space="preserve"> het </w:t>
+      </w:r>
+      <w:proofErr w:type="spellStart"/>
+      <w:r>
+        <w:rPr>
+          <w:rFonts w:ascii="Arial" w:hAnsi="Arial" w:cs="Arial"/>
+          <w:lang w:val="en-NL"/>
+        </w:rPr>
+        <w:t>risico</w:t>
+      </w:r>
+      <w:proofErr w:type="spellEnd"/>
+      <w:r>
+        <w:rPr>
+          <w:rFonts w:ascii="Arial" w:hAnsi="Arial" w:cs="Arial"/>
+          <w:lang w:val="en-NL"/>
+        </w:rPr>
+        <w:t xml:space="preserve"> op </w:t>
+      </w:r>
+      <w:proofErr w:type="spellStart"/>
+      <w:r>
+        <w:rPr>
+          <w:rFonts w:ascii="Arial" w:hAnsi="Arial" w:cs="Arial"/>
+          <w:lang w:val="en-NL"/>
+        </w:rPr>
+        <w:t>onbedoelde</w:t>
+      </w:r>
+      <w:proofErr w:type="spellEnd"/>
+      <w:r>
+        <w:rPr>
+          <w:rFonts w:ascii="Arial" w:hAnsi="Arial" w:cs="Arial"/>
+          <w:lang w:val="en-NL"/>
+        </w:rPr>
+        <w:t xml:space="preserve"> </w:t>
+      </w:r>
+      <w:proofErr w:type="spellStart"/>
+      <w:r>
+        <w:rPr>
+          <w:rFonts w:ascii="Arial" w:hAnsi="Arial" w:cs="Arial"/>
+          <w:lang w:val="en-NL"/>
+        </w:rPr>
+        <w:t>blootstelling</w:t>
+      </w:r>
+      <w:proofErr w:type="spellEnd"/>
+      <w:r>
+        <w:rPr>
+          <w:rFonts w:ascii="Arial" w:hAnsi="Arial" w:cs="Arial"/>
+          <w:lang w:val="en-NL"/>
+        </w:rPr>
+        <w:t xml:space="preserve"> </w:t>
+      </w:r>
+      <w:proofErr w:type="spellStart"/>
+      <w:r>
+        <w:rPr>
+          <w:rFonts w:ascii="Arial" w:hAnsi="Arial" w:cs="Arial"/>
+          <w:lang w:val="en-NL"/>
+        </w:rPr>
+        <w:t>en</w:t>
+      </w:r>
+      <w:proofErr w:type="spellEnd"/>
+      <w:r>
+        <w:rPr>
+          <w:rFonts w:ascii="Arial" w:hAnsi="Arial" w:cs="Arial"/>
+          <w:lang w:val="en-NL"/>
+        </w:rPr>
+        <w:t xml:space="preserve"> </w:t>
+      </w:r>
+      <w:proofErr w:type="spellStart"/>
+      <w:r>
+        <w:rPr>
+          <w:rFonts w:ascii="Arial" w:hAnsi="Arial" w:cs="Arial"/>
+          <w:lang w:val="en-NL"/>
+        </w:rPr>
+        <w:t>ondersteunt</w:t>
+      </w:r>
+      <w:proofErr w:type="spellEnd"/>
+      <w:r>
+        <w:rPr>
+          <w:rFonts w:ascii="Arial" w:hAnsi="Arial" w:cs="Arial"/>
+          <w:lang w:val="en-NL"/>
+        </w:rPr>
+        <w:t xml:space="preserve"> </w:t>
+      </w:r>
+      <w:proofErr w:type="spellStart"/>
+      <w:r>
+        <w:rPr>
+          <w:rFonts w:ascii="Arial" w:hAnsi="Arial" w:cs="Arial"/>
+          <w:lang w:val="en-NL"/>
+        </w:rPr>
+        <w:t>veilig</w:t>
+      </w:r>
+      <w:proofErr w:type="spellEnd"/>
+      <w:r>
+        <w:rPr>
+          <w:rFonts w:ascii="Arial" w:hAnsi="Arial" w:cs="Arial"/>
+          <w:lang w:val="en-NL"/>
+        </w:rPr>
+        <w:t xml:space="preserve"> </w:t>
+      </w:r>
+      <w:proofErr w:type="spellStart"/>
+      <w:r>
+        <w:rPr>
+          <w:rFonts w:ascii="Arial" w:hAnsi="Arial" w:cs="Arial"/>
+          <w:lang w:val="en-NL"/>
+        </w:rPr>
+        <w:t>aankoopgedrag</w:t>
+      </w:r>
+      <w:proofErr w:type="spellEnd"/>
+      <w:r>
+        <w:rPr>
+          <w:rFonts w:ascii="Arial" w:hAnsi="Arial" w:cs="Arial"/>
+          <w:lang w:val="en-NL"/>
+        </w:rPr>
+        <w:t>.</w:t>
       </w:r>
     </w:p>
     <w:p>
       <w:pPr>
         <w:rPr>
           <w:rFonts w:ascii="Arial" w:hAnsi="Arial" w:cs="Arial"/>
+          <w:lang w:val="en-NL"/>
         </w:rPr>
       </w:pPr>
     </w:p>
     <w:p>
       <w:pPr>
         <w:rPr>
-          <w:rFonts w:ascii="Arial" w:hAnsi="Arial" w:cs="Arial"/>
+          <w:rFonts w:asciiTheme="majorHAnsi" w:eastAsiaTheme="majorEastAsia" w:hAnsiTheme="majorHAnsi" w:cstheme="majorBidi"/>
           <w:b/>
           <w:bCs/>
+          <w:color w:val="4F81BD" w:themeColor="accent1"/>
+          <w:sz w:val="26"/>
+          <w:szCs w:val="26"/>
+          <w:lang w:val="en-NL"/>
         </w:rPr>
       </w:pPr>
       <w:r>
         <w:rPr>
-          <w:rFonts w:ascii="Arial" w:hAnsi="Arial" w:cs="Arial"/>
-          <w:b/>
-          <w:bCs/>
-        </w:rPr>
-        <w:t>Health &amp; Safety Compliance</w:t>
+          <w:lang w:val="en-NL"/>
+        </w:rPr>
+        <w:br w:type="page"/>
       </w:r>
     </w:p>
     <w:p>
       <w:pPr>
-        <w:rPr>
-          <w:rFonts w:ascii="Arial" w:hAnsi="Arial" w:cs="Arial"/>
+        <w:pStyle w:val="Heading2"/>
+        <w:rPr>
+          <w:lang w:val="en-NL"/>
         </w:rPr>
       </w:pPr>
       <w:r>
         <w:rPr>
-          <w:rFonts w:ascii="Arial" w:hAnsi="Arial" w:cs="Arial"/>
-        </w:rPr>
-        <w:t>Supermarkets must comply with strict health and safety regulations to ensure product quality and customer safety. FreshChoice intends to provide additional services for customers by allowing them to register allergies and dietary restrictions within their loyalty profile. The system should detect potential allergen conflicts when customers select or scan products during the ordering process, reducing the risk of accidental exposure and supporting safe purchasing behaviour.</w:t>
+          <w:lang w:val="en-NL"/>
+        </w:rPr>
+        <w:lastRenderedPageBreak/>
+        <w:t xml:space="preserve">2. Wat </w:t>
+      </w:r>
+      <w:proofErr w:type="spellStart"/>
+      <w:r>
+        <w:rPr>
+          <w:lang w:val="en-NL"/>
+        </w:rPr>
+        <w:t>vereist</w:t>
+      </w:r>
+      <w:proofErr w:type="spellEnd"/>
+      <w:r>
+        <w:rPr>
+          <w:lang w:val="en-NL"/>
+        </w:rPr>
+        <w:t xml:space="preserve"> het </w:t>
+      </w:r>
+      <w:proofErr w:type="spellStart"/>
+      <w:r>
+        <w:rPr>
+          <w:lang w:val="en-NL"/>
+        </w:rPr>
+        <w:t>probleem</w:t>
+      </w:r>
+      <w:proofErr w:type="spellEnd"/>
+      <w:r>
+        <w:rPr>
+          <w:lang w:val="en-NL"/>
+        </w:rPr>
+        <w:t xml:space="preserve">? (Scope van </w:t>
+      </w:r>
+      <w:proofErr w:type="spellStart"/>
+      <w:r>
+        <w:rPr>
+          <w:lang w:val="en-NL"/>
+        </w:rPr>
+        <w:t>gebruikersbehoeften</w:t>
+      </w:r>
+      <w:proofErr w:type="spellEnd"/>
+      <w:r>
+        <w:rPr>
+          <w:lang w:val="en-NL"/>
+        </w:rPr>
+        <w:t>)</w:t>
       </w:r>
     </w:p>
     <w:p>
       <w:pPr>
         <w:rPr>
           <w:rFonts w:ascii="Arial" w:hAnsi="Arial" w:cs="Arial"/>
+          <w:b/>
+          <w:bCs/>
+          <w:lang w:val="en-NL"/>
+        </w:rPr>
+      </w:pPr>
+      <w:proofErr w:type="spellStart"/>
+      <w:r>
+        <w:rPr>
+          <w:rFonts w:ascii="Arial" w:hAnsi="Arial" w:cs="Arial"/>
+          <w:b/>
+          <w:bCs/>
+          <w:lang w:val="en-NL"/>
+        </w:rPr>
+        <w:t>Gebruikersbehoeften</w:t>
+      </w:r>
+      <w:proofErr w:type="spellEnd"/>
+      <w:r>
+        <w:rPr>
+          <w:rFonts w:ascii="Arial" w:hAnsi="Arial" w:cs="Arial"/>
+          <w:b/>
+          <w:bCs/>
+          <w:lang w:val="en-NL"/>
+        </w:rPr>
+        <w:t xml:space="preserve"> – Supply Chain</w:t>
+      </w:r>
+    </w:p>
+    <w:p>
+      <w:pPr>
+        <w:rPr>
+          <w:rFonts w:ascii="Arial" w:hAnsi="Arial" w:cs="Arial"/>
+          <w:lang w:val="en-NL"/>
+        </w:rPr>
+      </w:pPr>
+      <w:r>
+        <w:rPr>
+          <w:rFonts w:ascii="Arial" w:hAnsi="Arial" w:cs="Arial"/>
+          <w:lang w:val="en-NL"/>
+        </w:rPr>
+        <w:t xml:space="preserve">Het </w:t>
+      </w:r>
+      <w:proofErr w:type="spellStart"/>
+      <w:r>
+        <w:rPr>
+          <w:rFonts w:ascii="Arial" w:hAnsi="Arial" w:cs="Arial"/>
+          <w:lang w:val="en-NL"/>
+        </w:rPr>
+        <w:t>systeem</w:t>
+      </w:r>
+      <w:proofErr w:type="spellEnd"/>
+      <w:r>
+        <w:rPr>
+          <w:rFonts w:ascii="Arial" w:hAnsi="Arial" w:cs="Arial"/>
+          <w:lang w:val="en-NL"/>
+        </w:rPr>
+        <w:t xml:space="preserve"> </w:t>
+      </w:r>
+      <w:proofErr w:type="spellStart"/>
+      <w:r>
+        <w:rPr>
+          <w:rFonts w:ascii="Arial" w:hAnsi="Arial" w:cs="Arial"/>
+          <w:lang w:val="en-NL"/>
+        </w:rPr>
+        <w:t>moet</w:t>
+      </w:r>
+      <w:proofErr w:type="spellEnd"/>
+      <w:r>
+        <w:rPr>
+          <w:rFonts w:ascii="Arial" w:hAnsi="Arial" w:cs="Arial"/>
+          <w:lang w:val="en-NL"/>
+        </w:rPr>
+        <w:t xml:space="preserve"> in </w:t>
+      </w:r>
+      <w:proofErr w:type="spellStart"/>
+      <w:r>
+        <w:rPr>
+          <w:rFonts w:ascii="Arial" w:hAnsi="Arial" w:cs="Arial"/>
+          <w:lang w:val="en-NL"/>
+        </w:rPr>
+        <w:t>staat</w:t>
+      </w:r>
+      <w:proofErr w:type="spellEnd"/>
+      <w:r>
+        <w:rPr>
+          <w:rFonts w:ascii="Arial" w:hAnsi="Arial" w:cs="Arial"/>
+          <w:lang w:val="en-NL"/>
+        </w:rPr>
+        <w:t xml:space="preserve"> </w:t>
+      </w:r>
+      <w:proofErr w:type="spellStart"/>
+      <w:r>
+        <w:rPr>
+          <w:rFonts w:ascii="Arial" w:hAnsi="Arial" w:cs="Arial"/>
+          <w:lang w:val="en-NL"/>
+        </w:rPr>
+        <w:t>zijn</w:t>
+      </w:r>
+      <w:proofErr w:type="spellEnd"/>
+      <w:r>
+        <w:rPr>
+          <w:rFonts w:ascii="Arial" w:hAnsi="Arial" w:cs="Arial"/>
+          <w:lang w:val="en-NL"/>
+        </w:rPr>
+        <w:t xml:space="preserve"> om </w:t>
+      </w:r>
+      <w:proofErr w:type="spellStart"/>
+      <w:r>
+        <w:rPr>
+          <w:rFonts w:ascii="Arial" w:hAnsi="Arial" w:cs="Arial"/>
+          <w:lang w:val="en-NL"/>
+        </w:rPr>
+        <w:t>bestelinformatie</w:t>
+      </w:r>
+      <w:proofErr w:type="spellEnd"/>
+      <w:r>
+        <w:rPr>
+          <w:rFonts w:ascii="Arial" w:hAnsi="Arial" w:cs="Arial"/>
+          <w:lang w:val="en-NL"/>
+        </w:rPr>
+        <w:t xml:space="preserve"> </w:t>
+      </w:r>
+      <w:proofErr w:type="spellStart"/>
+      <w:r>
+        <w:rPr>
+          <w:rFonts w:ascii="Arial" w:hAnsi="Arial" w:cs="Arial"/>
+          <w:lang w:val="en-NL"/>
+        </w:rPr>
+        <w:t>te</w:t>
+      </w:r>
+      <w:proofErr w:type="spellEnd"/>
+      <w:r>
+        <w:rPr>
+          <w:rFonts w:ascii="Arial" w:hAnsi="Arial" w:cs="Arial"/>
+          <w:lang w:val="en-NL"/>
+        </w:rPr>
+        <w:t xml:space="preserve"> </w:t>
+      </w:r>
+      <w:proofErr w:type="spellStart"/>
+      <w:r>
+        <w:rPr>
+          <w:rFonts w:ascii="Arial" w:hAnsi="Arial" w:cs="Arial"/>
+          <w:lang w:val="en-NL"/>
+        </w:rPr>
+        <w:t>lezen</w:t>
+      </w:r>
+      <w:proofErr w:type="spellEnd"/>
+      <w:r>
+        <w:rPr>
+          <w:rFonts w:ascii="Arial" w:hAnsi="Arial" w:cs="Arial"/>
+          <w:lang w:val="en-NL"/>
+        </w:rPr>
+        <w:t xml:space="preserve"> </w:t>
+      </w:r>
+      <w:proofErr w:type="spellStart"/>
+      <w:r>
+        <w:rPr>
+          <w:rFonts w:ascii="Arial" w:hAnsi="Arial" w:cs="Arial"/>
+          <w:lang w:val="en-NL"/>
+        </w:rPr>
+        <w:t>uit</w:t>
+      </w:r>
+      <w:proofErr w:type="spellEnd"/>
+      <w:r>
+        <w:rPr>
+          <w:rFonts w:ascii="Arial" w:hAnsi="Arial" w:cs="Arial"/>
+          <w:lang w:val="en-NL"/>
+        </w:rPr>
+        <w:t xml:space="preserve"> </w:t>
+      </w:r>
+      <w:proofErr w:type="spellStart"/>
+      <w:r>
+        <w:rPr>
+          <w:rFonts w:ascii="Arial" w:hAnsi="Arial" w:cs="Arial"/>
+          <w:lang w:val="en-NL"/>
+        </w:rPr>
+        <w:t>een</w:t>
+      </w:r>
+      <w:proofErr w:type="spellEnd"/>
+      <w:r>
+        <w:rPr>
+          <w:rFonts w:ascii="Arial" w:hAnsi="Arial" w:cs="Arial"/>
+          <w:lang w:val="en-NL"/>
+        </w:rPr>
+        <w:t xml:space="preserve"> barcode die </w:t>
+      </w:r>
+      <w:proofErr w:type="spellStart"/>
+      <w:r>
+        <w:rPr>
+          <w:rFonts w:ascii="Arial" w:hAnsi="Arial" w:cs="Arial"/>
+          <w:lang w:val="en-NL"/>
+        </w:rPr>
+        <w:t>productcodes</w:t>
+      </w:r>
+      <w:proofErr w:type="spellEnd"/>
+      <w:r>
+        <w:rPr>
+          <w:rFonts w:ascii="Arial" w:hAnsi="Arial" w:cs="Arial"/>
+          <w:lang w:val="en-NL"/>
+        </w:rPr>
+        <w:t xml:space="preserve"> </w:t>
+      </w:r>
+      <w:proofErr w:type="spellStart"/>
+      <w:r>
+        <w:rPr>
+          <w:rFonts w:ascii="Arial" w:hAnsi="Arial" w:cs="Arial"/>
+          <w:lang w:val="en-NL"/>
+        </w:rPr>
+        <w:t>en</w:t>
+      </w:r>
+      <w:proofErr w:type="spellEnd"/>
+      <w:r>
+        <w:rPr>
+          <w:rFonts w:ascii="Arial" w:hAnsi="Arial" w:cs="Arial"/>
+          <w:lang w:val="en-NL"/>
+        </w:rPr>
+        <w:t xml:space="preserve"> </w:t>
+      </w:r>
+      <w:proofErr w:type="spellStart"/>
+      <w:r>
+        <w:rPr>
+          <w:rFonts w:ascii="Arial" w:hAnsi="Arial" w:cs="Arial"/>
+          <w:lang w:val="en-NL"/>
+        </w:rPr>
+        <w:t>hoeveelheden</w:t>
+      </w:r>
+      <w:proofErr w:type="spellEnd"/>
+      <w:r>
+        <w:rPr>
+          <w:rFonts w:ascii="Arial" w:hAnsi="Arial" w:cs="Arial"/>
+          <w:lang w:val="en-NL"/>
+        </w:rPr>
+        <w:t xml:space="preserve"> </w:t>
+      </w:r>
+      <w:proofErr w:type="spellStart"/>
+      <w:r>
+        <w:rPr>
+          <w:rFonts w:ascii="Arial" w:hAnsi="Arial" w:cs="Arial"/>
+          <w:lang w:val="en-NL"/>
+        </w:rPr>
+        <w:t>bevat</w:t>
+      </w:r>
+      <w:proofErr w:type="spellEnd"/>
+      <w:r>
+        <w:rPr>
+          <w:rFonts w:ascii="Arial" w:hAnsi="Arial" w:cs="Arial"/>
+          <w:lang w:val="en-NL"/>
+        </w:rPr>
+        <w:t>.</w:t>
+      </w:r>
+    </w:p>
+    <w:p>
+      <w:pPr>
+        <w:rPr>
+          <w:rFonts w:ascii="Arial" w:hAnsi="Arial" w:cs="Arial"/>
+          <w:lang w:val="en-NL"/>
+        </w:rPr>
+      </w:pPr>
+      <w:r>
+        <w:rPr>
+          <w:rFonts w:ascii="Arial" w:hAnsi="Arial" w:cs="Arial"/>
+          <w:lang w:val="en-NL"/>
+        </w:rPr>
+        <w:t xml:space="preserve">Het </w:t>
+      </w:r>
+      <w:proofErr w:type="spellStart"/>
+      <w:r>
+        <w:rPr>
+          <w:rFonts w:ascii="Arial" w:hAnsi="Arial" w:cs="Arial"/>
+          <w:lang w:val="en-NL"/>
+        </w:rPr>
+        <w:t>moet</w:t>
+      </w:r>
+      <w:proofErr w:type="spellEnd"/>
+      <w:r>
+        <w:rPr>
+          <w:rFonts w:ascii="Arial" w:hAnsi="Arial" w:cs="Arial"/>
+          <w:lang w:val="en-NL"/>
+        </w:rPr>
+        <w:t xml:space="preserve"> de </w:t>
+      </w:r>
+      <w:proofErr w:type="spellStart"/>
+      <w:r>
+        <w:rPr>
+          <w:rFonts w:ascii="Arial" w:hAnsi="Arial" w:cs="Arial"/>
+          <w:lang w:val="en-NL"/>
+        </w:rPr>
+        <w:t>lijst</w:t>
+      </w:r>
+      <w:proofErr w:type="spellEnd"/>
+      <w:r>
+        <w:rPr>
+          <w:rFonts w:ascii="Arial" w:hAnsi="Arial" w:cs="Arial"/>
+          <w:lang w:val="en-NL"/>
+        </w:rPr>
+        <w:t xml:space="preserve"> met </w:t>
+      </w:r>
+      <w:proofErr w:type="spellStart"/>
+      <w:r>
+        <w:rPr>
+          <w:rFonts w:ascii="Arial" w:hAnsi="Arial" w:cs="Arial"/>
+          <w:lang w:val="en-NL"/>
+        </w:rPr>
+        <w:t>beschikbare</w:t>
+      </w:r>
+      <w:proofErr w:type="spellEnd"/>
+      <w:r>
+        <w:rPr>
+          <w:rFonts w:ascii="Arial" w:hAnsi="Arial" w:cs="Arial"/>
+          <w:lang w:val="en-NL"/>
+        </w:rPr>
+        <w:t xml:space="preserve"> </w:t>
+      </w:r>
+      <w:proofErr w:type="spellStart"/>
+      <w:r>
+        <w:rPr>
+          <w:rFonts w:ascii="Arial" w:hAnsi="Arial" w:cs="Arial"/>
+          <w:lang w:val="en-NL"/>
+        </w:rPr>
+        <w:t>producten</w:t>
+      </w:r>
+      <w:proofErr w:type="spellEnd"/>
+      <w:r>
+        <w:rPr>
+          <w:rFonts w:ascii="Arial" w:hAnsi="Arial" w:cs="Arial"/>
+          <w:lang w:val="en-NL"/>
+        </w:rPr>
+        <w:t xml:space="preserve"> </w:t>
+      </w:r>
+      <w:proofErr w:type="spellStart"/>
+      <w:r>
+        <w:rPr>
+          <w:rFonts w:ascii="Arial" w:hAnsi="Arial" w:cs="Arial"/>
+          <w:lang w:val="en-NL"/>
+        </w:rPr>
+        <w:t>en</w:t>
+      </w:r>
+      <w:proofErr w:type="spellEnd"/>
+      <w:r>
+        <w:rPr>
+          <w:rFonts w:ascii="Arial" w:hAnsi="Arial" w:cs="Arial"/>
+          <w:lang w:val="en-NL"/>
+        </w:rPr>
+        <w:t xml:space="preserve"> </w:t>
+      </w:r>
+      <w:proofErr w:type="spellStart"/>
+      <w:r>
+        <w:rPr>
+          <w:rFonts w:ascii="Arial" w:hAnsi="Arial" w:cs="Arial"/>
+          <w:lang w:val="en-NL"/>
+        </w:rPr>
+        <w:t>hun</w:t>
+      </w:r>
+      <w:proofErr w:type="spellEnd"/>
+      <w:r>
+        <w:rPr>
+          <w:rFonts w:ascii="Arial" w:hAnsi="Arial" w:cs="Arial"/>
+          <w:lang w:val="en-NL"/>
+        </w:rPr>
+        <w:t xml:space="preserve"> </w:t>
+      </w:r>
+      <w:proofErr w:type="spellStart"/>
+      <w:r>
+        <w:rPr>
+          <w:rFonts w:ascii="Arial" w:hAnsi="Arial" w:cs="Arial"/>
+          <w:lang w:val="en-NL"/>
+        </w:rPr>
+        <w:t>bijbehorende</w:t>
+      </w:r>
+      <w:proofErr w:type="spellEnd"/>
+      <w:r>
+        <w:rPr>
+          <w:rFonts w:ascii="Arial" w:hAnsi="Arial" w:cs="Arial"/>
+          <w:lang w:val="en-NL"/>
+        </w:rPr>
+        <w:t xml:space="preserve"> </w:t>
+      </w:r>
+      <w:proofErr w:type="spellStart"/>
+      <w:r>
+        <w:rPr>
+          <w:rFonts w:ascii="Arial" w:hAnsi="Arial" w:cs="Arial"/>
+          <w:lang w:val="en-NL"/>
+        </w:rPr>
+        <w:t>locaties</w:t>
+      </w:r>
+      <w:proofErr w:type="spellEnd"/>
+      <w:r>
+        <w:rPr>
+          <w:rFonts w:ascii="Arial" w:hAnsi="Arial" w:cs="Arial"/>
+          <w:lang w:val="en-NL"/>
+        </w:rPr>
+        <w:t xml:space="preserve"> in de </w:t>
+      </w:r>
+      <w:proofErr w:type="spellStart"/>
+      <w:r>
+        <w:rPr>
+          <w:rFonts w:ascii="Arial" w:hAnsi="Arial" w:cs="Arial"/>
+          <w:lang w:val="en-NL"/>
+        </w:rPr>
+        <w:t>winkel</w:t>
+      </w:r>
+      <w:proofErr w:type="spellEnd"/>
+      <w:r>
+        <w:rPr>
+          <w:rFonts w:ascii="Arial" w:hAnsi="Arial" w:cs="Arial"/>
+          <w:lang w:val="en-NL"/>
+        </w:rPr>
+        <w:t xml:space="preserve"> </w:t>
+      </w:r>
+      <w:proofErr w:type="spellStart"/>
+      <w:r>
+        <w:rPr>
+          <w:rFonts w:ascii="Arial" w:hAnsi="Arial" w:cs="Arial"/>
+          <w:lang w:val="en-NL"/>
+        </w:rPr>
+        <w:t>kunnen</w:t>
+      </w:r>
+      <w:proofErr w:type="spellEnd"/>
+      <w:r>
+        <w:rPr>
+          <w:rFonts w:ascii="Arial" w:hAnsi="Arial" w:cs="Arial"/>
+          <w:lang w:val="en-NL"/>
+        </w:rPr>
+        <w:t xml:space="preserve"> </w:t>
+      </w:r>
+      <w:proofErr w:type="spellStart"/>
+      <w:r>
+        <w:rPr>
+          <w:rFonts w:ascii="Arial" w:hAnsi="Arial" w:cs="Arial"/>
+          <w:lang w:val="en-NL"/>
+        </w:rPr>
+        <w:t>importeren</w:t>
+      </w:r>
+      <w:proofErr w:type="spellEnd"/>
+      <w:r>
+        <w:rPr>
+          <w:rFonts w:ascii="Arial" w:hAnsi="Arial" w:cs="Arial"/>
+          <w:lang w:val="en-NL"/>
+        </w:rPr>
+        <w:t>.</w:t>
+      </w:r>
+    </w:p>
+    <w:p>
+      <w:pPr>
+        <w:rPr>
+          <w:rFonts w:ascii="Arial" w:hAnsi="Arial" w:cs="Arial"/>
+          <w:lang w:val="en-NL"/>
+        </w:rPr>
+      </w:pPr>
+      <w:r>
+        <w:rPr>
+          <w:rFonts w:ascii="Arial" w:hAnsi="Arial" w:cs="Arial"/>
+          <w:lang w:val="en-NL"/>
+        </w:rPr>
+        <w:t xml:space="preserve">De </w:t>
+      </w:r>
+      <w:proofErr w:type="spellStart"/>
+      <w:r>
+        <w:rPr>
+          <w:rFonts w:ascii="Arial" w:hAnsi="Arial" w:cs="Arial"/>
+          <w:lang w:val="en-NL"/>
+        </w:rPr>
+        <w:t>applicatie</w:t>
+      </w:r>
+      <w:proofErr w:type="spellEnd"/>
+      <w:r>
+        <w:rPr>
+          <w:rFonts w:ascii="Arial" w:hAnsi="Arial" w:cs="Arial"/>
+          <w:lang w:val="en-NL"/>
+        </w:rPr>
+        <w:t xml:space="preserve"> </w:t>
+      </w:r>
+      <w:proofErr w:type="spellStart"/>
+      <w:r>
+        <w:rPr>
+          <w:rFonts w:ascii="Arial" w:hAnsi="Arial" w:cs="Arial"/>
+          <w:lang w:val="en-NL"/>
+        </w:rPr>
+        <w:t>moet</w:t>
+      </w:r>
+      <w:proofErr w:type="spellEnd"/>
+      <w:r>
+        <w:rPr>
+          <w:rFonts w:ascii="Arial" w:hAnsi="Arial" w:cs="Arial"/>
+          <w:lang w:val="en-NL"/>
+        </w:rPr>
+        <w:t xml:space="preserve"> de </w:t>
+      </w:r>
+      <w:proofErr w:type="spellStart"/>
+      <w:r>
+        <w:rPr>
+          <w:rFonts w:ascii="Arial" w:hAnsi="Arial" w:cs="Arial"/>
+          <w:lang w:val="en-NL"/>
+        </w:rPr>
+        <w:t>meest</w:t>
+      </w:r>
+      <w:proofErr w:type="spellEnd"/>
+      <w:r>
+        <w:rPr>
+          <w:rFonts w:ascii="Arial" w:hAnsi="Arial" w:cs="Arial"/>
+          <w:lang w:val="en-NL"/>
+        </w:rPr>
+        <w:t xml:space="preserve"> </w:t>
+      </w:r>
+      <w:proofErr w:type="spellStart"/>
+      <w:r>
+        <w:rPr>
+          <w:rFonts w:ascii="Arial" w:hAnsi="Arial" w:cs="Arial"/>
+          <w:lang w:val="en-NL"/>
+        </w:rPr>
+        <w:t>efficiënte</w:t>
+      </w:r>
+      <w:proofErr w:type="spellEnd"/>
+      <w:r>
+        <w:rPr>
+          <w:rFonts w:ascii="Arial" w:hAnsi="Arial" w:cs="Arial"/>
+          <w:lang w:val="en-NL"/>
+        </w:rPr>
+        <w:t xml:space="preserve"> route door de </w:t>
+      </w:r>
+      <w:proofErr w:type="spellStart"/>
+      <w:r>
+        <w:rPr>
+          <w:rFonts w:ascii="Arial" w:hAnsi="Arial" w:cs="Arial"/>
+          <w:lang w:val="en-NL"/>
+        </w:rPr>
+        <w:t>winkel</w:t>
+      </w:r>
+      <w:proofErr w:type="spellEnd"/>
+      <w:r>
+        <w:rPr>
+          <w:rFonts w:ascii="Arial" w:hAnsi="Arial" w:cs="Arial"/>
+          <w:lang w:val="en-NL"/>
+        </w:rPr>
+        <w:t xml:space="preserve"> </w:t>
+      </w:r>
+      <w:proofErr w:type="spellStart"/>
+      <w:r>
+        <w:rPr>
+          <w:rFonts w:ascii="Arial" w:hAnsi="Arial" w:cs="Arial"/>
+          <w:lang w:val="en-NL"/>
+        </w:rPr>
+        <w:t>berekenen</w:t>
+      </w:r>
+      <w:proofErr w:type="spellEnd"/>
+      <w:r>
+        <w:rPr>
+          <w:rFonts w:ascii="Arial" w:hAnsi="Arial" w:cs="Arial"/>
+          <w:lang w:val="en-NL"/>
+        </w:rPr>
+        <w:t xml:space="preserve"> </w:t>
+      </w:r>
+      <w:proofErr w:type="spellStart"/>
+      <w:r>
+        <w:rPr>
+          <w:rFonts w:ascii="Arial" w:hAnsi="Arial" w:cs="Arial"/>
+          <w:lang w:val="en-NL"/>
+        </w:rPr>
+        <w:t>en</w:t>
+      </w:r>
+      <w:proofErr w:type="spellEnd"/>
+      <w:r>
+        <w:rPr>
+          <w:rFonts w:ascii="Arial" w:hAnsi="Arial" w:cs="Arial"/>
+          <w:lang w:val="en-NL"/>
+        </w:rPr>
+        <w:t xml:space="preserve"> </w:t>
+      </w:r>
+      <w:proofErr w:type="spellStart"/>
+      <w:r>
+        <w:rPr>
+          <w:rFonts w:ascii="Arial" w:hAnsi="Arial" w:cs="Arial"/>
+          <w:lang w:val="en-NL"/>
+        </w:rPr>
+        <w:t>weergeven</w:t>
+      </w:r>
+      <w:proofErr w:type="spellEnd"/>
+      <w:r>
+        <w:rPr>
+          <w:rFonts w:ascii="Arial" w:hAnsi="Arial" w:cs="Arial"/>
+          <w:lang w:val="en-NL"/>
+        </w:rPr>
+        <w:t xml:space="preserve"> </w:t>
+      </w:r>
+      <w:proofErr w:type="spellStart"/>
+      <w:r>
+        <w:rPr>
+          <w:rFonts w:ascii="Arial" w:hAnsi="Arial" w:cs="Arial"/>
+          <w:lang w:val="en-NL"/>
+        </w:rPr>
+        <w:t>zodat</w:t>
+      </w:r>
+      <w:proofErr w:type="spellEnd"/>
+      <w:r>
+        <w:rPr>
+          <w:rFonts w:ascii="Arial" w:hAnsi="Arial" w:cs="Arial"/>
+          <w:lang w:val="en-NL"/>
+        </w:rPr>
+        <w:t xml:space="preserve"> </w:t>
+      </w:r>
+      <w:proofErr w:type="spellStart"/>
+      <w:r>
+        <w:rPr>
+          <w:rFonts w:ascii="Arial" w:hAnsi="Arial" w:cs="Arial"/>
+          <w:lang w:val="en-NL"/>
+        </w:rPr>
+        <w:t>medewerkers</w:t>
+      </w:r>
+      <w:proofErr w:type="spellEnd"/>
+      <w:r>
+        <w:rPr>
+          <w:rFonts w:ascii="Arial" w:hAnsi="Arial" w:cs="Arial"/>
+          <w:lang w:val="en-NL"/>
+        </w:rPr>
+        <w:t xml:space="preserve"> alle </w:t>
+      </w:r>
+      <w:proofErr w:type="spellStart"/>
+      <w:r>
+        <w:rPr>
+          <w:rFonts w:ascii="Arial" w:hAnsi="Arial" w:cs="Arial"/>
+          <w:lang w:val="en-NL"/>
+        </w:rPr>
+        <w:t>producten</w:t>
+      </w:r>
+      <w:proofErr w:type="spellEnd"/>
+      <w:r>
+        <w:rPr>
+          <w:rFonts w:ascii="Arial" w:hAnsi="Arial" w:cs="Arial"/>
+          <w:lang w:val="en-NL"/>
+        </w:rPr>
+        <w:t xml:space="preserve"> in de </w:t>
+      </w:r>
+      <w:proofErr w:type="spellStart"/>
+      <w:r>
+        <w:rPr>
+          <w:rFonts w:ascii="Arial" w:hAnsi="Arial" w:cs="Arial"/>
+          <w:lang w:val="en-NL"/>
+        </w:rPr>
+        <w:t>bestelling</w:t>
+      </w:r>
+      <w:proofErr w:type="spellEnd"/>
+      <w:r>
+        <w:rPr>
+          <w:rFonts w:ascii="Arial" w:hAnsi="Arial" w:cs="Arial"/>
+          <w:lang w:val="en-NL"/>
+        </w:rPr>
+        <w:t xml:space="preserve"> </w:t>
+      </w:r>
+      <w:proofErr w:type="spellStart"/>
+      <w:r>
+        <w:rPr>
+          <w:rFonts w:ascii="Arial" w:hAnsi="Arial" w:cs="Arial"/>
+          <w:lang w:val="en-NL"/>
+        </w:rPr>
+        <w:t>kunnen</w:t>
+      </w:r>
+      <w:proofErr w:type="spellEnd"/>
+      <w:r>
+        <w:rPr>
+          <w:rFonts w:ascii="Arial" w:hAnsi="Arial" w:cs="Arial"/>
+          <w:lang w:val="en-NL"/>
+        </w:rPr>
+        <w:t xml:space="preserve"> </w:t>
+      </w:r>
+      <w:proofErr w:type="spellStart"/>
+      <w:r>
+        <w:rPr>
+          <w:rFonts w:ascii="Arial" w:hAnsi="Arial" w:cs="Arial"/>
+          <w:lang w:val="en-NL"/>
+        </w:rPr>
+        <w:t>verzamelen</w:t>
+      </w:r>
+      <w:proofErr w:type="spellEnd"/>
+      <w:r>
+        <w:rPr>
+          <w:rFonts w:ascii="Arial" w:hAnsi="Arial" w:cs="Arial"/>
+          <w:lang w:val="en-NL"/>
+        </w:rPr>
+        <w:t>.</w:t>
+      </w:r>
+    </w:p>
+    <w:p>
+      <w:pPr>
+        <w:rPr>
+          <w:rFonts w:ascii="Arial" w:hAnsi="Arial" w:cs="Arial"/>
+          <w:lang w:val="en-NL"/>
+        </w:rPr>
+      </w:pPr>
+      <w:proofErr w:type="spellStart"/>
+      <w:r>
+        <w:rPr>
+          <w:rFonts w:ascii="Arial" w:hAnsi="Arial" w:cs="Arial"/>
+          <w:lang w:val="en-NL"/>
+        </w:rPr>
+        <w:t>Medewerkers</w:t>
+      </w:r>
+      <w:proofErr w:type="spellEnd"/>
+      <w:r>
+        <w:rPr>
+          <w:rFonts w:ascii="Arial" w:hAnsi="Arial" w:cs="Arial"/>
+          <w:lang w:val="en-NL"/>
+        </w:rPr>
+        <w:t xml:space="preserve"> </w:t>
+      </w:r>
+      <w:proofErr w:type="spellStart"/>
+      <w:r>
+        <w:rPr>
+          <w:rFonts w:ascii="Arial" w:hAnsi="Arial" w:cs="Arial"/>
+          <w:lang w:val="en-NL"/>
+        </w:rPr>
+        <w:t>moeten</w:t>
+      </w:r>
+      <w:proofErr w:type="spellEnd"/>
+      <w:r>
+        <w:rPr>
+          <w:rFonts w:ascii="Arial" w:hAnsi="Arial" w:cs="Arial"/>
+          <w:lang w:val="en-NL"/>
+        </w:rPr>
+        <w:t xml:space="preserve"> de </w:t>
+      </w:r>
+      <w:proofErr w:type="spellStart"/>
+      <w:r>
+        <w:rPr>
+          <w:rFonts w:ascii="Arial" w:hAnsi="Arial" w:cs="Arial"/>
+          <w:lang w:val="en-NL"/>
+        </w:rPr>
+        <w:t>berekende</w:t>
+      </w:r>
+      <w:proofErr w:type="spellEnd"/>
+      <w:r>
+        <w:rPr>
+          <w:rFonts w:ascii="Arial" w:hAnsi="Arial" w:cs="Arial"/>
+          <w:lang w:val="en-NL"/>
+        </w:rPr>
+        <w:t xml:space="preserve"> route </w:t>
+      </w:r>
+      <w:proofErr w:type="spellStart"/>
+      <w:r>
+        <w:rPr>
+          <w:rFonts w:ascii="Arial" w:hAnsi="Arial" w:cs="Arial"/>
+          <w:lang w:val="en-NL"/>
+        </w:rPr>
+        <w:t>kunnen</w:t>
+      </w:r>
+      <w:proofErr w:type="spellEnd"/>
+      <w:r>
+        <w:rPr>
+          <w:rFonts w:ascii="Arial" w:hAnsi="Arial" w:cs="Arial"/>
+          <w:lang w:val="en-NL"/>
+        </w:rPr>
+        <w:t xml:space="preserve"> </w:t>
+      </w:r>
+      <w:proofErr w:type="spellStart"/>
+      <w:r>
+        <w:rPr>
+          <w:rFonts w:ascii="Arial" w:hAnsi="Arial" w:cs="Arial"/>
+          <w:lang w:val="en-NL"/>
+        </w:rPr>
+        <w:t>volgen</w:t>
+      </w:r>
+      <w:proofErr w:type="spellEnd"/>
+      <w:r>
+        <w:rPr>
+          <w:rFonts w:ascii="Arial" w:hAnsi="Arial" w:cs="Arial"/>
+          <w:lang w:val="en-NL"/>
+        </w:rPr>
+        <w:t xml:space="preserve"> om </w:t>
+      </w:r>
+      <w:proofErr w:type="spellStart"/>
+      <w:r>
+        <w:rPr>
+          <w:rFonts w:ascii="Arial" w:hAnsi="Arial" w:cs="Arial"/>
+          <w:lang w:val="en-NL"/>
+        </w:rPr>
+        <w:t>producten</w:t>
+      </w:r>
+      <w:proofErr w:type="spellEnd"/>
+      <w:r>
+        <w:rPr>
+          <w:rFonts w:ascii="Arial" w:hAnsi="Arial" w:cs="Arial"/>
+          <w:lang w:val="en-NL"/>
+        </w:rPr>
+        <w:t xml:space="preserve"> </w:t>
+      </w:r>
+      <w:proofErr w:type="spellStart"/>
+      <w:r>
+        <w:rPr>
+          <w:rFonts w:ascii="Arial" w:hAnsi="Arial" w:cs="Arial"/>
+          <w:lang w:val="en-NL"/>
+        </w:rPr>
+        <w:t>efficiënt</w:t>
+      </w:r>
+      <w:proofErr w:type="spellEnd"/>
+      <w:r>
+        <w:rPr>
+          <w:rFonts w:ascii="Arial" w:hAnsi="Arial" w:cs="Arial"/>
+          <w:lang w:val="en-NL"/>
+        </w:rPr>
+        <w:t xml:space="preserve"> </w:t>
+      </w:r>
+      <w:proofErr w:type="spellStart"/>
+      <w:r>
+        <w:rPr>
+          <w:rFonts w:ascii="Arial" w:hAnsi="Arial" w:cs="Arial"/>
+          <w:lang w:val="en-NL"/>
+        </w:rPr>
+        <w:t>te</w:t>
+      </w:r>
+      <w:proofErr w:type="spellEnd"/>
+      <w:r>
+        <w:rPr>
+          <w:rFonts w:ascii="Arial" w:hAnsi="Arial" w:cs="Arial"/>
+          <w:lang w:val="en-NL"/>
+        </w:rPr>
+        <w:t xml:space="preserve"> </w:t>
+      </w:r>
+      <w:proofErr w:type="spellStart"/>
+      <w:r>
+        <w:rPr>
+          <w:rFonts w:ascii="Arial" w:hAnsi="Arial" w:cs="Arial"/>
+          <w:lang w:val="en-NL"/>
+        </w:rPr>
+        <w:t>verzamelen</w:t>
+      </w:r>
+      <w:proofErr w:type="spellEnd"/>
+      <w:r>
+        <w:rPr>
+          <w:rFonts w:ascii="Arial" w:hAnsi="Arial" w:cs="Arial"/>
+          <w:lang w:val="en-NL"/>
+        </w:rPr>
+        <w:t xml:space="preserve">, </w:t>
+      </w:r>
+      <w:proofErr w:type="spellStart"/>
+      <w:r>
+        <w:rPr>
+          <w:rFonts w:ascii="Arial" w:hAnsi="Arial" w:cs="Arial"/>
+          <w:lang w:val="en-NL"/>
+        </w:rPr>
+        <w:t>waardoor</w:t>
+      </w:r>
+      <w:proofErr w:type="spellEnd"/>
+      <w:r>
+        <w:rPr>
+          <w:rFonts w:ascii="Arial" w:hAnsi="Arial" w:cs="Arial"/>
+          <w:lang w:val="en-NL"/>
+        </w:rPr>
+        <w:t xml:space="preserve"> de </w:t>
+      </w:r>
+      <w:proofErr w:type="spellStart"/>
+      <w:r>
+        <w:rPr>
+          <w:rFonts w:ascii="Arial" w:hAnsi="Arial" w:cs="Arial"/>
+          <w:lang w:val="en-NL"/>
+        </w:rPr>
+        <w:t>picktijd</w:t>
+      </w:r>
+      <w:proofErr w:type="spellEnd"/>
+      <w:r>
+        <w:rPr>
+          <w:rFonts w:ascii="Arial" w:hAnsi="Arial" w:cs="Arial"/>
+          <w:lang w:val="en-NL"/>
+        </w:rPr>
+        <w:t xml:space="preserve"> </w:t>
+      </w:r>
+      <w:proofErr w:type="spellStart"/>
+      <w:r>
+        <w:rPr>
+          <w:rFonts w:ascii="Arial" w:hAnsi="Arial" w:cs="Arial"/>
+          <w:lang w:val="en-NL"/>
+        </w:rPr>
+        <w:t>vermindert</w:t>
+      </w:r>
+      <w:proofErr w:type="spellEnd"/>
+      <w:r>
+        <w:rPr>
+          <w:rFonts w:ascii="Arial" w:hAnsi="Arial" w:cs="Arial"/>
+          <w:lang w:val="en-NL"/>
+        </w:rPr>
+        <w:t xml:space="preserve"> </w:t>
+      </w:r>
+      <w:proofErr w:type="spellStart"/>
+      <w:r>
+        <w:rPr>
+          <w:rFonts w:ascii="Arial" w:hAnsi="Arial" w:cs="Arial"/>
+          <w:lang w:val="en-NL"/>
+        </w:rPr>
+        <w:t>en</w:t>
+      </w:r>
+      <w:proofErr w:type="spellEnd"/>
+      <w:r>
+        <w:rPr>
+          <w:rFonts w:ascii="Arial" w:hAnsi="Arial" w:cs="Arial"/>
+          <w:lang w:val="en-NL"/>
+        </w:rPr>
+        <w:t xml:space="preserve"> de </w:t>
+      </w:r>
+      <w:proofErr w:type="spellStart"/>
+      <w:r>
+        <w:rPr>
+          <w:rFonts w:ascii="Arial" w:hAnsi="Arial" w:cs="Arial"/>
+          <w:lang w:val="en-NL"/>
+        </w:rPr>
+        <w:t>operationele</w:t>
+      </w:r>
+      <w:proofErr w:type="spellEnd"/>
+      <w:r>
+        <w:rPr>
+          <w:rFonts w:ascii="Arial" w:hAnsi="Arial" w:cs="Arial"/>
+          <w:lang w:val="en-NL"/>
+        </w:rPr>
+        <w:t xml:space="preserve"> </w:t>
+      </w:r>
+      <w:proofErr w:type="spellStart"/>
+      <w:r>
+        <w:rPr>
+          <w:rFonts w:ascii="Arial" w:hAnsi="Arial" w:cs="Arial"/>
+          <w:lang w:val="en-NL"/>
+        </w:rPr>
+        <w:t>efficiëntie</w:t>
+      </w:r>
+      <w:proofErr w:type="spellEnd"/>
+      <w:r>
+        <w:rPr>
+          <w:rFonts w:ascii="Arial" w:hAnsi="Arial" w:cs="Arial"/>
+          <w:lang w:val="en-NL"/>
+        </w:rPr>
+        <w:t xml:space="preserve"> </w:t>
+      </w:r>
+      <w:proofErr w:type="spellStart"/>
+      <w:r>
+        <w:rPr>
+          <w:rFonts w:ascii="Arial" w:hAnsi="Arial" w:cs="Arial"/>
+          <w:lang w:val="en-NL"/>
+        </w:rPr>
+        <w:t>toeneemt</w:t>
+      </w:r>
+      <w:proofErr w:type="spellEnd"/>
+      <w:r>
+        <w:rPr>
+          <w:rFonts w:ascii="Arial" w:hAnsi="Arial" w:cs="Arial"/>
+          <w:lang w:val="en-NL"/>
+        </w:rPr>
+        <w:t>.</w:t>
+      </w:r>
+    </w:p>
+    <w:p>
+      <w:pPr>
+        <w:rPr>
+          <w:rFonts w:ascii="Arial" w:hAnsi="Arial" w:cs="Arial"/>
+          <w:lang w:val="en-NL"/>
+        </w:rPr>
+      </w:pPr>
+      <w:r>
+        <w:rPr>
+          <w:rFonts w:ascii="Arial" w:hAnsi="Arial" w:cs="Arial"/>
+          <w:lang w:val="en-NL"/>
+        </w:rPr>
+        <w:t xml:space="preserve">Het </w:t>
+      </w:r>
+      <w:proofErr w:type="spellStart"/>
+      <w:r>
+        <w:rPr>
+          <w:rFonts w:ascii="Arial" w:hAnsi="Arial" w:cs="Arial"/>
+          <w:lang w:val="en-NL"/>
+        </w:rPr>
+        <w:t>systeem</w:t>
+      </w:r>
+      <w:proofErr w:type="spellEnd"/>
+      <w:r>
+        <w:rPr>
+          <w:rFonts w:ascii="Arial" w:hAnsi="Arial" w:cs="Arial"/>
+          <w:lang w:val="en-NL"/>
+        </w:rPr>
+        <w:t xml:space="preserve"> </w:t>
+      </w:r>
+      <w:proofErr w:type="spellStart"/>
+      <w:r>
+        <w:rPr>
+          <w:rFonts w:ascii="Arial" w:hAnsi="Arial" w:cs="Arial"/>
+          <w:lang w:val="en-NL"/>
+        </w:rPr>
+        <w:t>moet</w:t>
+      </w:r>
+      <w:proofErr w:type="spellEnd"/>
+      <w:r>
+        <w:rPr>
+          <w:rFonts w:ascii="Arial" w:hAnsi="Arial" w:cs="Arial"/>
+          <w:lang w:val="en-NL"/>
+        </w:rPr>
+        <w:t xml:space="preserve"> </w:t>
+      </w:r>
+      <w:proofErr w:type="spellStart"/>
+      <w:r>
+        <w:rPr>
+          <w:rFonts w:ascii="Arial" w:hAnsi="Arial" w:cs="Arial"/>
+          <w:lang w:val="en-NL"/>
+        </w:rPr>
+        <w:t>een</w:t>
+      </w:r>
+      <w:proofErr w:type="spellEnd"/>
+      <w:r>
+        <w:rPr>
+          <w:rFonts w:ascii="Arial" w:hAnsi="Arial" w:cs="Arial"/>
+          <w:lang w:val="en-NL"/>
+        </w:rPr>
+        <w:t xml:space="preserve"> proof-of-concept </w:t>
+      </w:r>
+      <w:proofErr w:type="spellStart"/>
+      <w:r>
+        <w:rPr>
+          <w:rFonts w:ascii="Arial" w:hAnsi="Arial" w:cs="Arial"/>
+          <w:lang w:val="en-NL"/>
+        </w:rPr>
+        <w:t>ondersteunen</w:t>
+      </w:r>
+      <w:proofErr w:type="spellEnd"/>
+      <w:r>
+        <w:rPr>
+          <w:rFonts w:ascii="Arial" w:hAnsi="Arial" w:cs="Arial"/>
+          <w:lang w:val="en-NL"/>
+        </w:rPr>
+        <w:t xml:space="preserve"> </w:t>
+      </w:r>
+      <w:proofErr w:type="spellStart"/>
+      <w:r>
+        <w:rPr>
+          <w:rFonts w:ascii="Arial" w:hAnsi="Arial" w:cs="Arial"/>
+          <w:lang w:val="en-NL"/>
+        </w:rPr>
+        <w:t>dat</w:t>
+      </w:r>
+      <w:proofErr w:type="spellEnd"/>
+      <w:r>
+        <w:rPr>
+          <w:rFonts w:ascii="Arial" w:hAnsi="Arial" w:cs="Arial"/>
+          <w:lang w:val="en-NL"/>
+        </w:rPr>
+        <w:t xml:space="preserve"> </w:t>
+      </w:r>
+      <w:proofErr w:type="spellStart"/>
+      <w:r>
+        <w:rPr>
+          <w:rFonts w:ascii="Arial" w:hAnsi="Arial" w:cs="Arial"/>
+          <w:lang w:val="en-NL"/>
+        </w:rPr>
+        <w:t>laat</w:t>
+      </w:r>
+      <w:proofErr w:type="spellEnd"/>
+      <w:r>
+        <w:rPr>
+          <w:rFonts w:ascii="Arial" w:hAnsi="Arial" w:cs="Arial"/>
+          <w:lang w:val="en-NL"/>
+        </w:rPr>
+        <w:t xml:space="preserve"> </w:t>
+      </w:r>
+      <w:proofErr w:type="spellStart"/>
+      <w:r>
+        <w:rPr>
+          <w:rFonts w:ascii="Arial" w:hAnsi="Arial" w:cs="Arial"/>
+          <w:lang w:val="en-NL"/>
+        </w:rPr>
+        <w:t>zien</w:t>
+      </w:r>
+      <w:proofErr w:type="spellEnd"/>
+      <w:r>
+        <w:rPr>
+          <w:rFonts w:ascii="Arial" w:hAnsi="Arial" w:cs="Arial"/>
+          <w:lang w:val="en-NL"/>
+        </w:rPr>
+        <w:t xml:space="preserve"> hoe </w:t>
+      </w:r>
+      <w:proofErr w:type="spellStart"/>
+      <w:r>
+        <w:rPr>
+          <w:rFonts w:ascii="Arial" w:hAnsi="Arial" w:cs="Arial"/>
+          <w:lang w:val="en-NL"/>
+        </w:rPr>
+        <w:t>een</w:t>
+      </w:r>
+      <w:proofErr w:type="spellEnd"/>
+      <w:r>
+        <w:rPr>
+          <w:rFonts w:ascii="Arial" w:hAnsi="Arial" w:cs="Arial"/>
+          <w:lang w:val="en-NL"/>
+        </w:rPr>
+        <w:t xml:space="preserve"> </w:t>
+      </w:r>
+      <w:proofErr w:type="spellStart"/>
+      <w:r>
+        <w:rPr>
+          <w:rFonts w:ascii="Arial" w:hAnsi="Arial" w:cs="Arial"/>
+          <w:lang w:val="en-NL"/>
+        </w:rPr>
+        <w:t>digitaal</w:t>
+      </w:r>
+      <w:proofErr w:type="spellEnd"/>
+      <w:r>
+        <w:rPr>
+          <w:rFonts w:ascii="Arial" w:hAnsi="Arial" w:cs="Arial"/>
+          <w:lang w:val="en-NL"/>
+        </w:rPr>
+        <w:t xml:space="preserve"> </w:t>
+      </w:r>
+      <w:proofErr w:type="spellStart"/>
+      <w:r>
+        <w:rPr>
+          <w:rFonts w:ascii="Arial" w:hAnsi="Arial" w:cs="Arial"/>
+          <w:lang w:val="en-NL"/>
+        </w:rPr>
+        <w:t>hulpmiddel</w:t>
+      </w:r>
+      <w:proofErr w:type="spellEnd"/>
+      <w:r>
+        <w:rPr>
+          <w:rFonts w:ascii="Arial" w:hAnsi="Arial" w:cs="Arial"/>
+          <w:lang w:val="en-NL"/>
+        </w:rPr>
+        <w:t xml:space="preserve"> supply chain </w:t>
+      </w:r>
+      <w:proofErr w:type="spellStart"/>
+      <w:r>
+        <w:rPr>
+          <w:rFonts w:ascii="Arial" w:hAnsi="Arial" w:cs="Arial"/>
+          <w:lang w:val="en-NL"/>
+        </w:rPr>
+        <w:t>verstoringen</w:t>
+      </w:r>
+      <w:proofErr w:type="spellEnd"/>
+      <w:r>
+        <w:rPr>
+          <w:rFonts w:ascii="Arial" w:hAnsi="Arial" w:cs="Arial"/>
+          <w:lang w:val="en-NL"/>
+        </w:rPr>
+        <w:t xml:space="preserve"> </w:t>
+      </w:r>
+      <w:proofErr w:type="spellStart"/>
+      <w:r>
+        <w:rPr>
+          <w:rFonts w:ascii="Arial" w:hAnsi="Arial" w:cs="Arial"/>
+          <w:lang w:val="en-NL"/>
+        </w:rPr>
+        <w:t>kan</w:t>
+      </w:r>
+      <w:proofErr w:type="spellEnd"/>
+      <w:r>
+        <w:rPr>
+          <w:rFonts w:ascii="Arial" w:hAnsi="Arial" w:cs="Arial"/>
+          <w:lang w:val="en-NL"/>
+        </w:rPr>
+        <w:t xml:space="preserve"> </w:t>
+      </w:r>
+      <w:proofErr w:type="spellStart"/>
+      <w:r>
+        <w:rPr>
+          <w:rFonts w:ascii="Arial" w:hAnsi="Arial" w:cs="Arial"/>
+          <w:lang w:val="en-NL"/>
+        </w:rPr>
+        <w:t>helpen</w:t>
+      </w:r>
+      <w:proofErr w:type="spellEnd"/>
+      <w:r>
+        <w:rPr>
+          <w:rFonts w:ascii="Arial" w:hAnsi="Arial" w:cs="Arial"/>
+          <w:lang w:val="en-NL"/>
+        </w:rPr>
+        <w:t xml:space="preserve"> </w:t>
+      </w:r>
+      <w:proofErr w:type="spellStart"/>
+      <w:r>
+        <w:rPr>
+          <w:rFonts w:ascii="Arial" w:hAnsi="Arial" w:cs="Arial"/>
+          <w:lang w:val="en-NL"/>
+        </w:rPr>
+        <w:t>beperken</w:t>
+      </w:r>
+      <w:proofErr w:type="spellEnd"/>
+      <w:r>
+        <w:rPr>
+          <w:rFonts w:ascii="Arial" w:hAnsi="Arial" w:cs="Arial"/>
+          <w:lang w:val="en-NL"/>
+        </w:rPr>
+        <w:t>.</w:t>
+      </w:r>
+    </w:p>
+    <w:p>
+      <w:pPr>
+        <w:rPr>
+          <w:rFonts w:ascii="Arial" w:hAnsi="Arial" w:cs="Arial"/>
+          <w:lang w:val="en-NL"/>
         </w:rPr>
       </w:pPr>
     </w:p>
     <w:p>
       <w:pPr>
-        <w:pStyle w:val="Heading2"/>
+        <w:rPr>
+          <w:rFonts w:ascii="Arial" w:hAnsi="Arial" w:cs="Arial"/>
+          <w:b/>
+          <w:bCs/>
+          <w:lang w:val="en-NL"/>
+        </w:rPr>
       </w:pPr>
-      <w:r>
-        <w:t>2. What does the problem require? (User Needs Scope)</w:t>
+      <w:proofErr w:type="spellStart"/>
+      <w:r>
+        <w:rPr>
+          <w:rFonts w:ascii="Arial" w:hAnsi="Arial" w:cs="Arial"/>
+          <w:b/>
+          <w:bCs/>
+          <w:lang w:val="en-NL"/>
+        </w:rPr>
+        <w:t>Gebruikersbehoeften</w:t>
+      </w:r>
+      <w:proofErr w:type="spellEnd"/>
+      <w:r>
+        <w:rPr>
+          <w:rFonts w:ascii="Arial" w:hAnsi="Arial" w:cs="Arial"/>
+          <w:b/>
+          <w:bCs/>
+          <w:lang w:val="en-NL"/>
+        </w:rPr>
+        <w:t xml:space="preserve"> – Health &amp; Safety</w:t>
       </w:r>
     </w:p>
     <w:p>
       <w:pPr>
         <w:rPr>
           <w:rFonts w:ascii="Arial" w:hAnsi="Arial" w:cs="Arial"/>
+          <w:lang w:val="en-NL"/>
         </w:rPr>
       </w:pPr>
+      <w:proofErr w:type="spellStart"/>
+      <w:r>
+        <w:rPr>
+          <w:rFonts w:ascii="Arial" w:hAnsi="Arial" w:cs="Arial"/>
+          <w:lang w:val="en-NL"/>
+        </w:rPr>
+        <w:t>Klanten</w:t>
+      </w:r>
+      <w:proofErr w:type="spellEnd"/>
+      <w:r>
+        <w:rPr>
+          <w:rFonts w:ascii="Arial" w:hAnsi="Arial" w:cs="Arial"/>
+          <w:lang w:val="en-NL"/>
+        </w:rPr>
+        <w:t xml:space="preserve"> </w:t>
+      </w:r>
+      <w:proofErr w:type="spellStart"/>
+      <w:r>
+        <w:rPr>
+          <w:rFonts w:ascii="Arial" w:hAnsi="Arial" w:cs="Arial"/>
+          <w:lang w:val="en-NL"/>
+        </w:rPr>
+        <w:t>moeten</w:t>
+      </w:r>
+      <w:proofErr w:type="spellEnd"/>
+      <w:r>
+        <w:rPr>
+          <w:rFonts w:ascii="Arial" w:hAnsi="Arial" w:cs="Arial"/>
+          <w:lang w:val="en-NL"/>
+        </w:rPr>
+        <w:t xml:space="preserve"> </w:t>
+      </w:r>
+      <w:proofErr w:type="spellStart"/>
+      <w:r>
+        <w:rPr>
+          <w:rFonts w:ascii="Arial" w:hAnsi="Arial" w:cs="Arial"/>
+          <w:lang w:val="en-NL"/>
+        </w:rPr>
+        <w:t>een</w:t>
+      </w:r>
+      <w:proofErr w:type="spellEnd"/>
+      <w:r>
+        <w:rPr>
+          <w:rFonts w:ascii="Arial" w:hAnsi="Arial" w:cs="Arial"/>
+          <w:lang w:val="en-NL"/>
+        </w:rPr>
+        <w:t xml:space="preserve"> account </w:t>
+      </w:r>
+      <w:proofErr w:type="spellStart"/>
+      <w:r>
+        <w:rPr>
+          <w:rFonts w:ascii="Arial" w:hAnsi="Arial" w:cs="Arial"/>
+          <w:lang w:val="en-NL"/>
+        </w:rPr>
+        <w:t>kunnen</w:t>
+      </w:r>
+      <w:proofErr w:type="spellEnd"/>
+      <w:r>
+        <w:rPr>
+          <w:rFonts w:ascii="Arial" w:hAnsi="Arial" w:cs="Arial"/>
+          <w:lang w:val="en-NL"/>
+        </w:rPr>
+        <w:t xml:space="preserve"> </w:t>
+      </w:r>
+      <w:proofErr w:type="spellStart"/>
+      <w:r>
+        <w:rPr>
+          <w:rFonts w:ascii="Arial" w:hAnsi="Arial" w:cs="Arial"/>
+          <w:lang w:val="en-NL"/>
+        </w:rPr>
+        <w:t>aanmaken</w:t>
+      </w:r>
+      <w:proofErr w:type="spellEnd"/>
+      <w:r>
+        <w:rPr>
+          <w:rFonts w:ascii="Arial" w:hAnsi="Arial" w:cs="Arial"/>
+          <w:lang w:val="en-NL"/>
+        </w:rPr>
+        <w:t xml:space="preserve"> </w:t>
+      </w:r>
+      <w:proofErr w:type="spellStart"/>
+      <w:r>
+        <w:rPr>
+          <w:rFonts w:ascii="Arial" w:hAnsi="Arial" w:cs="Arial"/>
+          <w:lang w:val="en-NL"/>
+        </w:rPr>
+        <w:t>en</w:t>
+      </w:r>
+      <w:proofErr w:type="spellEnd"/>
+      <w:r>
+        <w:rPr>
+          <w:rFonts w:ascii="Arial" w:hAnsi="Arial" w:cs="Arial"/>
+          <w:lang w:val="en-NL"/>
+        </w:rPr>
+        <w:t xml:space="preserve"> </w:t>
+      </w:r>
+      <w:proofErr w:type="spellStart"/>
+      <w:r>
+        <w:rPr>
+          <w:rFonts w:ascii="Arial" w:hAnsi="Arial" w:cs="Arial"/>
+          <w:lang w:val="en-NL"/>
+        </w:rPr>
+        <w:t>hierin</w:t>
+      </w:r>
+      <w:proofErr w:type="spellEnd"/>
+      <w:r>
+        <w:rPr>
+          <w:rFonts w:ascii="Arial" w:hAnsi="Arial" w:cs="Arial"/>
+          <w:lang w:val="en-NL"/>
+        </w:rPr>
+        <w:t xml:space="preserve"> </w:t>
+      </w:r>
+      <w:proofErr w:type="spellStart"/>
+      <w:r>
+        <w:rPr>
+          <w:rFonts w:ascii="Arial" w:hAnsi="Arial" w:cs="Arial"/>
+          <w:lang w:val="en-NL"/>
+        </w:rPr>
+        <w:t>allergieën</w:t>
+      </w:r>
+      <w:proofErr w:type="spellEnd"/>
+      <w:r>
+        <w:rPr>
+          <w:rFonts w:ascii="Arial" w:hAnsi="Arial" w:cs="Arial"/>
+          <w:lang w:val="en-NL"/>
+        </w:rPr>
+        <w:t xml:space="preserve"> </w:t>
+      </w:r>
+      <w:proofErr w:type="spellStart"/>
+      <w:r>
+        <w:rPr>
+          <w:rFonts w:ascii="Arial" w:hAnsi="Arial" w:cs="Arial"/>
+          <w:lang w:val="en-NL"/>
+        </w:rPr>
+        <w:t>en</w:t>
+      </w:r>
+      <w:proofErr w:type="spellEnd"/>
+      <w:r>
+        <w:rPr>
+          <w:rFonts w:ascii="Arial" w:hAnsi="Arial" w:cs="Arial"/>
+          <w:lang w:val="en-NL"/>
+        </w:rPr>
+        <w:t xml:space="preserve"> </w:t>
+      </w:r>
+      <w:proofErr w:type="spellStart"/>
+      <w:r>
+        <w:rPr>
+          <w:rFonts w:ascii="Arial" w:hAnsi="Arial" w:cs="Arial"/>
+          <w:lang w:val="en-NL"/>
+        </w:rPr>
+        <w:t>dieetvoorkeuren</w:t>
+      </w:r>
+      <w:proofErr w:type="spellEnd"/>
+      <w:r>
+        <w:rPr>
+          <w:rFonts w:ascii="Arial" w:hAnsi="Arial" w:cs="Arial"/>
+          <w:lang w:val="en-NL"/>
+        </w:rPr>
+        <w:t xml:space="preserve"> </w:t>
+      </w:r>
+      <w:proofErr w:type="spellStart"/>
+      <w:r>
+        <w:rPr>
+          <w:rFonts w:ascii="Arial" w:hAnsi="Arial" w:cs="Arial"/>
+          <w:lang w:val="en-NL"/>
+        </w:rPr>
+        <w:t>kunnen</w:t>
+      </w:r>
+      <w:proofErr w:type="spellEnd"/>
+      <w:r>
+        <w:rPr>
+          <w:rFonts w:ascii="Arial" w:hAnsi="Arial" w:cs="Arial"/>
+          <w:lang w:val="en-NL"/>
+        </w:rPr>
+        <w:t xml:space="preserve"> </w:t>
+      </w:r>
+      <w:proofErr w:type="spellStart"/>
+      <w:r>
+        <w:rPr>
+          <w:rFonts w:ascii="Arial" w:hAnsi="Arial" w:cs="Arial"/>
+          <w:lang w:val="en-NL"/>
+        </w:rPr>
+        <w:t>registreren</w:t>
+      </w:r>
+      <w:proofErr w:type="spellEnd"/>
+      <w:r>
+        <w:rPr>
+          <w:rFonts w:ascii="Arial" w:hAnsi="Arial" w:cs="Arial"/>
+          <w:lang w:val="en-NL"/>
+        </w:rPr>
+        <w:t>.</w:t>
+      </w:r>
     </w:p>
     <w:p>
       <w:pPr>
         <w:rPr>
           <w:rFonts w:ascii="Arial" w:hAnsi="Arial" w:cs="Arial"/>
-          <w:b/>
-          <w:bCs/>
+          <w:lang w:val="en-NL"/>
         </w:rPr>
       </w:pPr>
       <w:r>
         <w:rPr>
           <w:rFonts w:ascii="Arial" w:hAnsi="Arial" w:cs="Arial"/>
-          <w:b/>
-          <w:bCs/>
-        </w:rPr>
-        <w:t>Supply Chain User Needs</w:t>
+          <w:lang w:val="en-NL"/>
+        </w:rPr>
+        <w:t xml:space="preserve">Het </w:t>
+      </w:r>
+      <w:proofErr w:type="spellStart"/>
+      <w:r>
+        <w:rPr>
+          <w:rFonts w:ascii="Arial" w:hAnsi="Arial" w:cs="Arial"/>
+          <w:lang w:val="en-NL"/>
+        </w:rPr>
+        <w:t>systeem</w:t>
+      </w:r>
+      <w:proofErr w:type="spellEnd"/>
+      <w:r>
+        <w:rPr>
+          <w:rFonts w:ascii="Arial" w:hAnsi="Arial" w:cs="Arial"/>
+          <w:lang w:val="en-NL"/>
+        </w:rPr>
+        <w:t xml:space="preserve"> </w:t>
+      </w:r>
+      <w:proofErr w:type="spellStart"/>
+      <w:r>
+        <w:rPr>
+          <w:rFonts w:ascii="Arial" w:hAnsi="Arial" w:cs="Arial"/>
+          <w:lang w:val="en-NL"/>
+        </w:rPr>
+        <w:t>moet</w:t>
+      </w:r>
+      <w:proofErr w:type="spellEnd"/>
+      <w:r>
+        <w:rPr>
+          <w:rFonts w:ascii="Arial" w:hAnsi="Arial" w:cs="Arial"/>
+          <w:lang w:val="en-NL"/>
+        </w:rPr>
+        <w:t xml:space="preserve"> </w:t>
+      </w:r>
+      <w:proofErr w:type="spellStart"/>
+      <w:r>
+        <w:rPr>
+          <w:rFonts w:ascii="Arial" w:hAnsi="Arial" w:cs="Arial"/>
+          <w:lang w:val="en-NL"/>
+        </w:rPr>
+        <w:t>allergenen</w:t>
+      </w:r>
+      <w:proofErr w:type="spellEnd"/>
+      <w:r>
+        <w:rPr>
+          <w:rFonts w:ascii="Arial" w:hAnsi="Arial" w:cs="Arial"/>
+          <w:lang w:val="en-NL"/>
+        </w:rPr>
+        <w:t xml:space="preserve">- </w:t>
+      </w:r>
+      <w:proofErr w:type="spellStart"/>
+      <w:r>
+        <w:rPr>
+          <w:rFonts w:ascii="Arial" w:hAnsi="Arial" w:cs="Arial"/>
+          <w:lang w:val="en-NL"/>
+        </w:rPr>
+        <w:t>en</w:t>
+      </w:r>
+      <w:proofErr w:type="spellEnd"/>
+      <w:r>
+        <w:rPr>
+          <w:rFonts w:ascii="Arial" w:hAnsi="Arial" w:cs="Arial"/>
+          <w:lang w:val="en-NL"/>
+        </w:rPr>
+        <w:t xml:space="preserve"> </w:t>
+      </w:r>
+      <w:proofErr w:type="spellStart"/>
+      <w:r>
+        <w:rPr>
+          <w:rFonts w:ascii="Arial" w:hAnsi="Arial" w:cs="Arial"/>
+          <w:lang w:val="en-NL"/>
+        </w:rPr>
+        <w:t>voedingsinformatie</w:t>
+      </w:r>
+      <w:proofErr w:type="spellEnd"/>
+      <w:r>
+        <w:rPr>
+          <w:rFonts w:ascii="Arial" w:hAnsi="Arial" w:cs="Arial"/>
+          <w:lang w:val="en-NL"/>
+        </w:rPr>
+        <w:t xml:space="preserve"> </w:t>
+      </w:r>
+      <w:proofErr w:type="spellStart"/>
+      <w:r>
+        <w:rPr>
+          <w:rFonts w:ascii="Arial" w:hAnsi="Arial" w:cs="Arial"/>
+          <w:lang w:val="en-NL"/>
+        </w:rPr>
+        <w:t>voor</w:t>
+      </w:r>
+      <w:proofErr w:type="spellEnd"/>
+      <w:r>
+        <w:rPr>
+          <w:rFonts w:ascii="Arial" w:hAnsi="Arial" w:cs="Arial"/>
+          <w:lang w:val="en-NL"/>
+        </w:rPr>
+        <w:t xml:space="preserve"> elk product </w:t>
+      </w:r>
+      <w:proofErr w:type="spellStart"/>
+      <w:r>
+        <w:rPr>
+          <w:rFonts w:ascii="Arial" w:hAnsi="Arial" w:cs="Arial"/>
+          <w:lang w:val="en-NL"/>
+        </w:rPr>
+        <w:t>opslaan</w:t>
+      </w:r>
+      <w:proofErr w:type="spellEnd"/>
+      <w:r>
+        <w:rPr>
+          <w:rFonts w:ascii="Arial" w:hAnsi="Arial" w:cs="Arial"/>
+          <w:lang w:val="en-NL"/>
+        </w:rPr>
+        <w:t>.</w:t>
       </w:r>
     </w:p>
     <w:p>
       <w:pPr>
         <w:rPr>
           <w:rFonts w:ascii="Arial" w:hAnsi="Arial" w:cs="Arial"/>
-          <w:i/>
-          <w:iCs/>
+          <w:lang w:val="en-NL"/>
         </w:rPr>
       </w:pPr>
-      <w:r>
-        <w:rPr>
-          <w:rFonts w:ascii="Arial" w:hAnsi="Arial" w:cs="Arial"/>
-          <w:i/>
-          <w:iCs/>
-        </w:rPr>
-        <w:t>- The system must be able to read order information from a barcode containing product codes and quantities.</w:t>
+      <w:proofErr w:type="spellStart"/>
+      <w:r>
+        <w:rPr>
+          <w:rFonts w:ascii="Arial" w:hAnsi="Arial" w:cs="Arial"/>
+          <w:lang w:val="en-NL"/>
+        </w:rPr>
+        <w:t>Klanten</w:t>
+      </w:r>
+      <w:proofErr w:type="spellEnd"/>
+      <w:r>
+        <w:rPr>
+          <w:rFonts w:ascii="Arial" w:hAnsi="Arial" w:cs="Arial"/>
+          <w:lang w:val="en-NL"/>
+        </w:rPr>
+        <w:t xml:space="preserve"> </w:t>
+      </w:r>
+      <w:proofErr w:type="spellStart"/>
+      <w:r>
+        <w:rPr>
+          <w:rFonts w:ascii="Arial" w:hAnsi="Arial" w:cs="Arial"/>
+          <w:lang w:val="en-NL"/>
+        </w:rPr>
+        <w:t>moeten</w:t>
+      </w:r>
+      <w:proofErr w:type="spellEnd"/>
+      <w:r>
+        <w:rPr>
+          <w:rFonts w:ascii="Arial" w:hAnsi="Arial" w:cs="Arial"/>
+          <w:lang w:val="en-NL"/>
+        </w:rPr>
+        <w:t xml:space="preserve"> </w:t>
+      </w:r>
+      <w:proofErr w:type="spellStart"/>
+      <w:r>
+        <w:rPr>
+          <w:rFonts w:ascii="Arial" w:hAnsi="Arial" w:cs="Arial"/>
+          <w:lang w:val="en-NL"/>
+        </w:rPr>
+        <w:t>producten</w:t>
+      </w:r>
+      <w:proofErr w:type="spellEnd"/>
+      <w:r>
+        <w:rPr>
+          <w:rFonts w:ascii="Arial" w:hAnsi="Arial" w:cs="Arial"/>
+          <w:lang w:val="en-NL"/>
+        </w:rPr>
+        <w:t xml:space="preserve"> </w:t>
+      </w:r>
+      <w:proofErr w:type="spellStart"/>
+      <w:r>
+        <w:rPr>
+          <w:rFonts w:ascii="Arial" w:hAnsi="Arial" w:cs="Arial"/>
+          <w:lang w:val="en-NL"/>
+        </w:rPr>
+        <w:t>kunnen</w:t>
+      </w:r>
+      <w:proofErr w:type="spellEnd"/>
+      <w:r>
+        <w:rPr>
+          <w:rFonts w:ascii="Arial" w:hAnsi="Arial" w:cs="Arial"/>
+          <w:lang w:val="en-NL"/>
+        </w:rPr>
+        <w:t xml:space="preserve"> </w:t>
+      </w:r>
+      <w:proofErr w:type="spellStart"/>
+      <w:r>
+        <w:rPr>
+          <w:rFonts w:ascii="Arial" w:hAnsi="Arial" w:cs="Arial"/>
+          <w:lang w:val="en-NL"/>
+        </w:rPr>
+        <w:t>filteren</w:t>
+      </w:r>
+      <w:proofErr w:type="spellEnd"/>
+      <w:r>
+        <w:rPr>
+          <w:rFonts w:ascii="Arial" w:hAnsi="Arial" w:cs="Arial"/>
+          <w:lang w:val="en-NL"/>
+        </w:rPr>
+        <w:t xml:space="preserve"> om items </w:t>
+      </w:r>
+      <w:proofErr w:type="spellStart"/>
+      <w:r>
+        <w:rPr>
+          <w:rFonts w:ascii="Arial" w:hAnsi="Arial" w:cs="Arial"/>
+          <w:lang w:val="en-NL"/>
+        </w:rPr>
+        <w:t>uit</w:t>
+      </w:r>
+      <w:proofErr w:type="spellEnd"/>
+      <w:r>
+        <w:rPr>
+          <w:rFonts w:ascii="Arial" w:hAnsi="Arial" w:cs="Arial"/>
+          <w:lang w:val="en-NL"/>
+        </w:rPr>
+        <w:t xml:space="preserve"> </w:t>
+      </w:r>
+      <w:proofErr w:type="spellStart"/>
+      <w:r>
+        <w:rPr>
+          <w:rFonts w:ascii="Arial" w:hAnsi="Arial" w:cs="Arial"/>
+          <w:lang w:val="en-NL"/>
+        </w:rPr>
+        <w:t>te</w:t>
+      </w:r>
+      <w:proofErr w:type="spellEnd"/>
+      <w:r>
+        <w:rPr>
+          <w:rFonts w:ascii="Arial" w:hAnsi="Arial" w:cs="Arial"/>
+          <w:lang w:val="en-NL"/>
+        </w:rPr>
+        <w:t xml:space="preserve"> </w:t>
+      </w:r>
+      <w:proofErr w:type="spellStart"/>
+      <w:r>
+        <w:rPr>
+          <w:rFonts w:ascii="Arial" w:hAnsi="Arial" w:cs="Arial"/>
+          <w:lang w:val="en-NL"/>
+        </w:rPr>
+        <w:t>sluiten</w:t>
+      </w:r>
+      <w:proofErr w:type="spellEnd"/>
+      <w:r>
+        <w:rPr>
+          <w:rFonts w:ascii="Arial" w:hAnsi="Arial" w:cs="Arial"/>
+          <w:lang w:val="en-NL"/>
+        </w:rPr>
+        <w:t xml:space="preserve"> die </w:t>
+      </w:r>
+      <w:proofErr w:type="spellStart"/>
+      <w:r>
+        <w:rPr>
+          <w:rFonts w:ascii="Arial" w:hAnsi="Arial" w:cs="Arial"/>
+          <w:lang w:val="en-NL"/>
+        </w:rPr>
+        <w:t>relevante</w:t>
+      </w:r>
+      <w:proofErr w:type="spellEnd"/>
+      <w:r>
+        <w:rPr>
+          <w:rFonts w:ascii="Arial" w:hAnsi="Arial" w:cs="Arial"/>
+          <w:lang w:val="en-NL"/>
+        </w:rPr>
+        <w:t xml:space="preserve"> </w:t>
+      </w:r>
+      <w:proofErr w:type="spellStart"/>
+      <w:r>
+        <w:rPr>
+          <w:rFonts w:ascii="Arial" w:hAnsi="Arial" w:cs="Arial"/>
+          <w:lang w:val="en-NL"/>
+        </w:rPr>
+        <w:t>allergenen</w:t>
+      </w:r>
+      <w:proofErr w:type="spellEnd"/>
+      <w:r>
+        <w:rPr>
+          <w:rFonts w:ascii="Arial" w:hAnsi="Arial" w:cs="Arial"/>
+          <w:lang w:val="en-NL"/>
+        </w:rPr>
+        <w:t xml:space="preserve"> </w:t>
+      </w:r>
+      <w:proofErr w:type="spellStart"/>
+      <w:r>
+        <w:rPr>
+          <w:rFonts w:ascii="Arial" w:hAnsi="Arial" w:cs="Arial"/>
+          <w:lang w:val="en-NL"/>
+        </w:rPr>
+        <w:t>bevatten</w:t>
+      </w:r>
+      <w:proofErr w:type="spellEnd"/>
+      <w:r>
+        <w:rPr>
+          <w:rFonts w:ascii="Arial" w:hAnsi="Arial" w:cs="Arial"/>
+          <w:lang w:val="en-NL"/>
+        </w:rPr>
+        <w:t>.</w:t>
       </w:r>
     </w:p>
     <w:p>
       <w:pPr>
         <w:rPr>
           <w:rFonts w:ascii="Arial" w:hAnsi="Arial" w:cs="Arial"/>
-          <w:i/>
-          <w:iCs/>
+          <w:lang w:val="en-NL"/>
         </w:rPr>
       </w:pPr>
       <w:r>
         <w:rPr>
           <w:rFonts w:ascii="Arial" w:hAnsi="Arial" w:cs="Arial"/>
-          <w:i/>
-          <w:iCs/>
-        </w:rPr>
-        <w:t>- It must import the list of available products and their corresponding store locations.</w:t>
+          <w:lang w:val="en-NL"/>
+        </w:rPr>
+        <w:t xml:space="preserve">Het </w:t>
+      </w:r>
+      <w:proofErr w:type="spellStart"/>
+      <w:r>
+        <w:rPr>
+          <w:rFonts w:ascii="Arial" w:hAnsi="Arial" w:cs="Arial"/>
+          <w:lang w:val="en-NL"/>
+        </w:rPr>
+        <w:t>systeem</w:t>
+      </w:r>
+      <w:proofErr w:type="spellEnd"/>
+      <w:r>
+        <w:rPr>
+          <w:rFonts w:ascii="Arial" w:hAnsi="Arial" w:cs="Arial"/>
+          <w:lang w:val="en-NL"/>
+        </w:rPr>
+        <w:t xml:space="preserve"> </w:t>
+      </w:r>
+      <w:proofErr w:type="spellStart"/>
+      <w:r>
+        <w:rPr>
+          <w:rFonts w:ascii="Arial" w:hAnsi="Arial" w:cs="Arial"/>
+          <w:lang w:val="en-NL"/>
+        </w:rPr>
+        <w:t>moet</w:t>
+      </w:r>
+      <w:proofErr w:type="spellEnd"/>
+      <w:r>
+        <w:rPr>
+          <w:rFonts w:ascii="Arial" w:hAnsi="Arial" w:cs="Arial"/>
+          <w:lang w:val="en-NL"/>
+        </w:rPr>
+        <w:t xml:space="preserve"> </w:t>
+      </w:r>
+      <w:proofErr w:type="spellStart"/>
+      <w:r>
+        <w:rPr>
+          <w:rFonts w:ascii="Arial" w:hAnsi="Arial" w:cs="Arial"/>
+          <w:lang w:val="en-NL"/>
+        </w:rPr>
+        <w:t>waarschuwingen</w:t>
+      </w:r>
+      <w:proofErr w:type="spellEnd"/>
+      <w:r>
+        <w:rPr>
+          <w:rFonts w:ascii="Arial" w:hAnsi="Arial" w:cs="Arial"/>
+          <w:lang w:val="en-NL"/>
+        </w:rPr>
+        <w:t xml:space="preserve"> </w:t>
+      </w:r>
+      <w:proofErr w:type="spellStart"/>
+      <w:r>
+        <w:rPr>
+          <w:rFonts w:ascii="Arial" w:hAnsi="Arial" w:cs="Arial"/>
+          <w:lang w:val="en-NL"/>
+        </w:rPr>
+        <w:t>geven</w:t>
+      </w:r>
+      <w:proofErr w:type="spellEnd"/>
+      <w:r>
+        <w:rPr>
+          <w:rFonts w:ascii="Arial" w:hAnsi="Arial" w:cs="Arial"/>
+          <w:lang w:val="en-NL"/>
+        </w:rPr>
+        <w:t xml:space="preserve"> </w:t>
+      </w:r>
+      <w:proofErr w:type="spellStart"/>
+      <w:r>
+        <w:rPr>
+          <w:rFonts w:ascii="Arial" w:hAnsi="Arial" w:cs="Arial"/>
+          <w:lang w:val="en-NL"/>
+        </w:rPr>
+        <w:t>wanneer</w:t>
+      </w:r>
+      <w:proofErr w:type="spellEnd"/>
+      <w:r>
+        <w:rPr>
+          <w:rFonts w:ascii="Arial" w:hAnsi="Arial" w:cs="Arial"/>
+          <w:lang w:val="en-NL"/>
+        </w:rPr>
+        <w:t xml:space="preserve"> </w:t>
+      </w:r>
+      <w:proofErr w:type="spellStart"/>
+      <w:r>
+        <w:rPr>
+          <w:rFonts w:ascii="Arial" w:hAnsi="Arial" w:cs="Arial"/>
+          <w:lang w:val="en-NL"/>
+        </w:rPr>
+        <w:t>een</w:t>
+      </w:r>
+      <w:proofErr w:type="spellEnd"/>
+      <w:r>
+        <w:rPr>
+          <w:rFonts w:ascii="Arial" w:hAnsi="Arial" w:cs="Arial"/>
+          <w:lang w:val="en-NL"/>
+        </w:rPr>
+        <w:t xml:space="preserve"> </w:t>
+      </w:r>
+      <w:proofErr w:type="spellStart"/>
+      <w:r>
+        <w:rPr>
+          <w:rFonts w:ascii="Arial" w:hAnsi="Arial" w:cs="Arial"/>
+          <w:lang w:val="en-NL"/>
+        </w:rPr>
+        <w:t>klant</w:t>
+      </w:r>
+      <w:proofErr w:type="spellEnd"/>
+      <w:r>
+        <w:rPr>
+          <w:rFonts w:ascii="Arial" w:hAnsi="Arial" w:cs="Arial"/>
+          <w:lang w:val="en-NL"/>
+        </w:rPr>
+        <w:t xml:space="preserve"> </w:t>
+      </w:r>
+      <w:proofErr w:type="spellStart"/>
+      <w:r>
+        <w:rPr>
+          <w:rFonts w:ascii="Arial" w:hAnsi="Arial" w:cs="Arial"/>
+          <w:lang w:val="en-NL"/>
+        </w:rPr>
+        <w:t>een</w:t>
+      </w:r>
+      <w:proofErr w:type="spellEnd"/>
+      <w:r>
+        <w:rPr>
+          <w:rFonts w:ascii="Arial" w:hAnsi="Arial" w:cs="Arial"/>
+          <w:lang w:val="en-NL"/>
+        </w:rPr>
+        <w:t xml:space="preserve"> product </w:t>
+      </w:r>
+      <w:proofErr w:type="spellStart"/>
+      <w:r>
+        <w:rPr>
+          <w:rFonts w:ascii="Arial" w:hAnsi="Arial" w:cs="Arial"/>
+          <w:lang w:val="en-NL"/>
+        </w:rPr>
+        <w:t>selecteert</w:t>
+      </w:r>
+      <w:proofErr w:type="spellEnd"/>
+      <w:r>
+        <w:rPr>
+          <w:rFonts w:ascii="Arial" w:hAnsi="Arial" w:cs="Arial"/>
+          <w:lang w:val="en-NL"/>
+        </w:rPr>
+        <w:t xml:space="preserve"> of </w:t>
+      </w:r>
+      <w:proofErr w:type="spellStart"/>
+      <w:r>
+        <w:rPr>
+          <w:rFonts w:ascii="Arial" w:hAnsi="Arial" w:cs="Arial"/>
+          <w:lang w:val="en-NL"/>
+        </w:rPr>
+        <w:t>toevoegt</w:t>
+      </w:r>
+      <w:proofErr w:type="spellEnd"/>
+      <w:r>
+        <w:rPr>
+          <w:rFonts w:ascii="Arial" w:hAnsi="Arial" w:cs="Arial"/>
+          <w:lang w:val="en-NL"/>
+        </w:rPr>
+        <w:t xml:space="preserve"> </w:t>
+      </w:r>
+      <w:proofErr w:type="spellStart"/>
+      <w:r>
+        <w:rPr>
+          <w:rFonts w:ascii="Arial" w:hAnsi="Arial" w:cs="Arial"/>
+          <w:lang w:val="en-NL"/>
+        </w:rPr>
+        <w:t>dat</w:t>
+      </w:r>
+      <w:proofErr w:type="spellEnd"/>
+      <w:r>
+        <w:rPr>
+          <w:rFonts w:ascii="Arial" w:hAnsi="Arial" w:cs="Arial"/>
+          <w:lang w:val="en-NL"/>
+        </w:rPr>
+        <w:t xml:space="preserve"> </w:t>
+      </w:r>
+      <w:proofErr w:type="spellStart"/>
+      <w:r>
+        <w:rPr>
+          <w:rFonts w:ascii="Arial" w:hAnsi="Arial" w:cs="Arial"/>
+          <w:lang w:val="en-NL"/>
+        </w:rPr>
+        <w:t>conflicteert</w:t>
+      </w:r>
+      <w:proofErr w:type="spellEnd"/>
+      <w:r>
+        <w:rPr>
+          <w:rFonts w:ascii="Arial" w:hAnsi="Arial" w:cs="Arial"/>
+          <w:lang w:val="en-NL"/>
+        </w:rPr>
+        <w:t xml:space="preserve"> met </w:t>
+      </w:r>
+      <w:proofErr w:type="spellStart"/>
+      <w:r>
+        <w:rPr>
+          <w:rFonts w:ascii="Arial" w:hAnsi="Arial" w:cs="Arial"/>
+          <w:lang w:val="en-NL"/>
+        </w:rPr>
+        <w:t>zijn</w:t>
+      </w:r>
+      <w:proofErr w:type="spellEnd"/>
+      <w:r>
+        <w:rPr>
+          <w:rFonts w:ascii="Arial" w:hAnsi="Arial" w:cs="Arial"/>
+          <w:lang w:val="en-NL"/>
+        </w:rPr>
+        <w:t xml:space="preserve"> of </w:t>
+      </w:r>
+      <w:proofErr w:type="spellStart"/>
+      <w:r>
+        <w:rPr>
+          <w:rFonts w:ascii="Arial" w:hAnsi="Arial" w:cs="Arial"/>
+          <w:lang w:val="en-NL"/>
+        </w:rPr>
+        <w:t>haar</w:t>
+      </w:r>
+      <w:proofErr w:type="spellEnd"/>
+      <w:r>
+        <w:rPr>
+          <w:rFonts w:ascii="Arial" w:hAnsi="Arial" w:cs="Arial"/>
+          <w:lang w:val="en-NL"/>
+        </w:rPr>
+        <w:t xml:space="preserve"> </w:t>
+      </w:r>
+      <w:proofErr w:type="spellStart"/>
+      <w:r>
+        <w:rPr>
+          <w:rFonts w:ascii="Arial" w:hAnsi="Arial" w:cs="Arial"/>
+          <w:lang w:val="en-NL"/>
+        </w:rPr>
+        <w:t>allergieprofiel</w:t>
+      </w:r>
+      <w:proofErr w:type="spellEnd"/>
+      <w:r>
+        <w:rPr>
+          <w:rFonts w:ascii="Arial" w:hAnsi="Arial" w:cs="Arial"/>
+          <w:lang w:val="en-NL"/>
+        </w:rPr>
+        <w:t>.</w:t>
       </w:r>
     </w:p>
     <w:p>
       <w:pPr>
         <w:rPr>
           <w:rFonts w:ascii="Arial" w:hAnsi="Arial" w:cs="Arial"/>
-          <w:i/>
-          <w:iCs/>
+          <w:lang w:val="en-NL"/>
         </w:rPr>
       </w:pPr>
-      <w:r>
-        <w:rPr>
-          <w:rFonts w:ascii="Arial" w:hAnsi="Arial" w:cs="Arial"/>
-          <w:i/>
-          <w:iCs/>
-        </w:rPr>
-        <w:t>- The program should calculate and display the most efficient route through the store for employees to collect all items in the order.</w:t>
+      <w:proofErr w:type="spellStart"/>
+      <w:r>
+        <w:rPr>
+          <w:rFonts w:ascii="Arial" w:hAnsi="Arial" w:cs="Arial"/>
+          <w:lang w:val="en-NL"/>
+        </w:rPr>
+        <w:t>Gebruikers</w:t>
+      </w:r>
+      <w:proofErr w:type="spellEnd"/>
+      <w:r>
+        <w:rPr>
+          <w:rFonts w:ascii="Arial" w:hAnsi="Arial" w:cs="Arial"/>
+          <w:lang w:val="en-NL"/>
+        </w:rPr>
+        <w:t xml:space="preserve"> </w:t>
+      </w:r>
+      <w:proofErr w:type="spellStart"/>
+      <w:r>
+        <w:rPr>
+          <w:rFonts w:ascii="Arial" w:hAnsi="Arial" w:cs="Arial"/>
+          <w:lang w:val="en-NL"/>
+        </w:rPr>
+        <w:t>hebben</w:t>
+      </w:r>
+      <w:proofErr w:type="spellEnd"/>
+      <w:r>
+        <w:rPr>
+          <w:rFonts w:ascii="Arial" w:hAnsi="Arial" w:cs="Arial"/>
+          <w:lang w:val="en-NL"/>
+        </w:rPr>
+        <w:t xml:space="preserve"> </w:t>
+      </w:r>
+      <w:proofErr w:type="spellStart"/>
+      <w:r>
+        <w:rPr>
+          <w:rFonts w:ascii="Arial" w:hAnsi="Arial" w:cs="Arial"/>
+          <w:lang w:val="en-NL"/>
+        </w:rPr>
+        <w:t>een</w:t>
+      </w:r>
+      <w:proofErr w:type="spellEnd"/>
+      <w:r>
+        <w:rPr>
+          <w:rFonts w:ascii="Arial" w:hAnsi="Arial" w:cs="Arial"/>
+          <w:lang w:val="en-NL"/>
+        </w:rPr>
+        <w:t xml:space="preserve"> </w:t>
+      </w:r>
+      <w:proofErr w:type="spellStart"/>
+      <w:r>
+        <w:rPr>
+          <w:rFonts w:ascii="Arial" w:hAnsi="Arial" w:cs="Arial"/>
+          <w:lang w:val="en-NL"/>
+        </w:rPr>
+        <w:t>duidelijke</w:t>
+      </w:r>
+      <w:proofErr w:type="spellEnd"/>
+      <w:r>
+        <w:rPr>
+          <w:rFonts w:ascii="Arial" w:hAnsi="Arial" w:cs="Arial"/>
+          <w:lang w:val="en-NL"/>
+        </w:rPr>
+        <w:t xml:space="preserve"> </w:t>
+      </w:r>
+      <w:proofErr w:type="spellStart"/>
+      <w:r>
+        <w:rPr>
+          <w:rFonts w:ascii="Arial" w:hAnsi="Arial" w:cs="Arial"/>
+          <w:lang w:val="en-NL"/>
+        </w:rPr>
+        <w:t>en</w:t>
+      </w:r>
+      <w:proofErr w:type="spellEnd"/>
+      <w:r>
+        <w:rPr>
+          <w:rFonts w:ascii="Arial" w:hAnsi="Arial" w:cs="Arial"/>
+          <w:lang w:val="en-NL"/>
+        </w:rPr>
+        <w:t xml:space="preserve"> </w:t>
+      </w:r>
+      <w:proofErr w:type="spellStart"/>
+      <w:r>
+        <w:rPr>
+          <w:rFonts w:ascii="Arial" w:hAnsi="Arial" w:cs="Arial"/>
+          <w:lang w:val="en-NL"/>
+        </w:rPr>
+        <w:t>betrouwbare</w:t>
+      </w:r>
+      <w:proofErr w:type="spellEnd"/>
+      <w:r>
+        <w:rPr>
+          <w:rFonts w:ascii="Arial" w:hAnsi="Arial" w:cs="Arial"/>
+          <w:lang w:val="en-NL"/>
+        </w:rPr>
+        <w:t xml:space="preserve"> interface </w:t>
+      </w:r>
+      <w:proofErr w:type="spellStart"/>
+      <w:r>
+        <w:rPr>
+          <w:rFonts w:ascii="Arial" w:hAnsi="Arial" w:cs="Arial"/>
+          <w:lang w:val="en-NL"/>
+        </w:rPr>
+        <w:t>nodig</w:t>
+      </w:r>
+      <w:proofErr w:type="spellEnd"/>
+      <w:r>
+        <w:rPr>
+          <w:rFonts w:ascii="Arial" w:hAnsi="Arial" w:cs="Arial"/>
+          <w:lang w:val="en-NL"/>
+        </w:rPr>
+        <w:t xml:space="preserve"> om </w:t>
+      </w:r>
+      <w:proofErr w:type="spellStart"/>
+      <w:r>
+        <w:rPr>
+          <w:rFonts w:ascii="Arial" w:hAnsi="Arial" w:cs="Arial"/>
+          <w:lang w:val="en-NL"/>
+        </w:rPr>
+        <w:t>veilig</w:t>
+      </w:r>
+      <w:proofErr w:type="spellEnd"/>
+      <w:r>
+        <w:rPr>
+          <w:rFonts w:ascii="Arial" w:hAnsi="Arial" w:cs="Arial"/>
+          <w:lang w:val="en-NL"/>
+        </w:rPr>
+        <w:t xml:space="preserve"> </w:t>
+      </w:r>
+      <w:proofErr w:type="spellStart"/>
+      <w:r>
+        <w:rPr>
+          <w:rFonts w:ascii="Arial" w:hAnsi="Arial" w:cs="Arial"/>
+          <w:lang w:val="en-NL"/>
+        </w:rPr>
+        <w:t>bestellingen</w:t>
+      </w:r>
+      <w:proofErr w:type="spellEnd"/>
+      <w:r>
+        <w:rPr>
+          <w:rFonts w:ascii="Arial" w:hAnsi="Arial" w:cs="Arial"/>
+          <w:lang w:val="en-NL"/>
+        </w:rPr>
+        <w:t xml:space="preserve"> </w:t>
+      </w:r>
+      <w:proofErr w:type="spellStart"/>
+      <w:r>
+        <w:rPr>
+          <w:rFonts w:ascii="Arial" w:hAnsi="Arial" w:cs="Arial"/>
+          <w:lang w:val="en-NL"/>
+        </w:rPr>
+        <w:t>te</w:t>
+      </w:r>
+      <w:proofErr w:type="spellEnd"/>
+      <w:r>
+        <w:rPr>
+          <w:rFonts w:ascii="Arial" w:hAnsi="Arial" w:cs="Arial"/>
+          <w:lang w:val="en-NL"/>
+        </w:rPr>
+        <w:t xml:space="preserve"> </w:t>
+      </w:r>
+      <w:proofErr w:type="spellStart"/>
+      <w:r>
+        <w:rPr>
+          <w:rFonts w:ascii="Arial" w:hAnsi="Arial" w:cs="Arial"/>
+          <w:lang w:val="en-NL"/>
+        </w:rPr>
+        <w:t>plaatsen</w:t>
+      </w:r>
+      <w:proofErr w:type="spellEnd"/>
+      <w:r>
+        <w:rPr>
+          <w:rFonts w:ascii="Arial" w:hAnsi="Arial" w:cs="Arial"/>
+          <w:lang w:val="en-NL"/>
+        </w:rPr>
+        <w:t xml:space="preserve"> op basis van </w:t>
+      </w:r>
+      <w:proofErr w:type="spellStart"/>
+      <w:r>
+        <w:rPr>
+          <w:rFonts w:ascii="Arial" w:hAnsi="Arial" w:cs="Arial"/>
+          <w:lang w:val="en-NL"/>
+        </w:rPr>
+        <w:t>hun</w:t>
+      </w:r>
+      <w:proofErr w:type="spellEnd"/>
+      <w:r>
+        <w:rPr>
+          <w:rFonts w:ascii="Arial" w:hAnsi="Arial" w:cs="Arial"/>
+          <w:lang w:val="en-NL"/>
+        </w:rPr>
+        <w:t xml:space="preserve"> </w:t>
+      </w:r>
+      <w:proofErr w:type="spellStart"/>
+      <w:r>
+        <w:rPr>
+          <w:rFonts w:ascii="Arial" w:hAnsi="Arial" w:cs="Arial"/>
+          <w:lang w:val="en-NL"/>
+        </w:rPr>
+        <w:t>dieetrestricties</w:t>
+      </w:r>
+      <w:proofErr w:type="spellEnd"/>
+      <w:r>
+        <w:rPr>
+          <w:rFonts w:ascii="Arial" w:hAnsi="Arial" w:cs="Arial"/>
+          <w:lang w:val="en-NL"/>
+        </w:rPr>
+        <w:t>.</w:t>
       </w:r>
     </w:p>
     <w:p>
       <w:pPr>
         <w:rPr>
           <w:rFonts w:ascii="Arial" w:hAnsi="Arial" w:cs="Arial"/>
-          <w:i/>
-          <w:iCs/>
-        </w:rPr>
-      </w:pPr>
-      <w:r>
-        <w:rPr>
-          <w:rFonts w:ascii="Arial" w:hAnsi="Arial" w:cs="Arial"/>
-          <w:i/>
-          <w:iCs/>
-        </w:rPr>
-        <w:t>- Employees must be able to follow the calculated route to gather items efficiently, reducing picking time and improving operational efficiency.</w:t>
-      </w:r>
-    </w:p>
-    <w:p>
-      <w:pPr>
-        <w:rPr>
-          <w:rFonts w:ascii="Arial" w:hAnsi="Arial" w:cs="Arial"/>
-          <w:i/>
-          <w:iCs/>
-        </w:rPr>
-      </w:pPr>
-      <w:r>
-        <w:rPr>
-          <w:rFonts w:ascii="Arial" w:hAnsi="Arial" w:cs="Arial"/>
-          <w:i/>
-          <w:iCs/>
-        </w:rPr>
-        <w:t>- The system should support a proof-of-concept for demonstrating how a digital tool can help mitigate supply chain disruptions.</w:t>
-      </w:r>
-    </w:p>
-    <w:p>
-      <w:pPr>
-        <w:rPr>
-          <w:rFonts w:ascii="Arial" w:hAnsi="Arial" w:cs="Arial"/>
-        </w:rPr>
-      </w:pPr>
-    </w:p>
-    <w:p>
-      <w:pPr>
-        <w:rPr>
-          <w:rFonts w:ascii="Arial" w:hAnsi="Arial" w:cs="Arial"/>
-          <w:b/>
-          <w:bCs/>
-        </w:rPr>
-      </w:pPr>
-      <w:r>
-        <w:rPr>
-          <w:rFonts w:ascii="Arial" w:hAnsi="Arial" w:cs="Arial"/>
-          <w:b/>
-          <w:bCs/>
-        </w:rPr>
-        <w:t>Health &amp; Safety User Needs</w:t>
-      </w:r>
-    </w:p>
-    <w:p>
-      <w:pPr>
-        <w:rPr>
-          <w:rFonts w:ascii="Arial" w:hAnsi="Arial" w:cs="Arial"/>
-          <w:i/>
-          <w:iCs/>
-        </w:rPr>
-      </w:pPr>
-      <w:r>
-        <w:rPr>
-          <w:rFonts w:ascii="Arial" w:hAnsi="Arial" w:cs="Arial"/>
-          <w:i/>
-          <w:iCs/>
-        </w:rPr>
-        <w:t xml:space="preserve">- Customers must be able to create an account and record </w:t>
-      </w:r>
-      <w:proofErr w:type="gramStart"/>
-      <w:r>
-        <w:rPr>
-          <w:rFonts w:ascii="Arial" w:hAnsi="Arial" w:cs="Arial"/>
-          <w:i/>
-          <w:iCs/>
-        </w:rPr>
-        <w:t>allergy</w:t>
-      </w:r>
-      <w:proofErr w:type="gramEnd"/>
-      <w:r>
-        <w:rPr>
-          <w:rFonts w:ascii="Arial" w:hAnsi="Arial" w:cs="Arial"/>
-          <w:i/>
-          <w:iCs/>
-        </w:rPr>
-        <w:t xml:space="preserve"> and dietary information.</w:t>
-      </w:r>
-    </w:p>
-    <w:p>
-      <w:pPr>
-        <w:rPr>
-          <w:rFonts w:ascii="Arial" w:hAnsi="Arial" w:cs="Arial"/>
-          <w:i/>
-          <w:iCs/>
-        </w:rPr>
-      </w:pPr>
-      <w:r>
-        <w:rPr>
-          <w:rFonts w:ascii="Arial" w:hAnsi="Arial" w:cs="Arial"/>
-          <w:i/>
-          <w:iCs/>
-        </w:rPr>
-        <w:t>- The system must store allergen and nutritional information for each product.</w:t>
-      </w:r>
-    </w:p>
-    <w:p>
-      <w:pPr>
-        <w:rPr>
-          <w:rFonts w:ascii="Arial" w:hAnsi="Arial" w:cs="Arial"/>
-          <w:i/>
-          <w:iCs/>
-        </w:rPr>
-      </w:pPr>
-      <w:r>
-        <w:rPr>
-          <w:rFonts w:ascii="Arial" w:hAnsi="Arial" w:cs="Arial"/>
-          <w:i/>
-          <w:iCs/>
-        </w:rPr>
-        <w:t>- Customers should be able to filter products to exclude items containing allergens relevant to them.</w:t>
-      </w:r>
-    </w:p>
-    <w:p>
-      <w:pPr>
-        <w:rPr>
-          <w:rFonts w:ascii="Arial" w:hAnsi="Arial" w:cs="Arial"/>
-          <w:i/>
-          <w:iCs/>
-        </w:rPr>
-      </w:pPr>
-      <w:r>
-        <w:rPr>
-          <w:rFonts w:ascii="Arial" w:hAnsi="Arial" w:cs="Arial"/>
-          <w:i/>
-          <w:iCs/>
-        </w:rPr>
-        <w:t>- The system must provide alerts when a customer selects or adds a product that conflicts with their allergy profile.</w:t>
-      </w:r>
-    </w:p>
-    <w:p>
-      <w:pPr>
-        <w:rPr>
-          <w:rFonts w:ascii="Arial" w:hAnsi="Arial" w:cs="Arial"/>
-          <w:i/>
-          <w:iCs/>
-        </w:rPr>
-      </w:pPr>
-      <w:r>
-        <w:rPr>
-          <w:rFonts w:ascii="Arial" w:hAnsi="Arial" w:cs="Arial"/>
-          <w:i/>
-          <w:iCs/>
-        </w:rPr>
-        <w:t>- Users need a clear and reliable interface to safely place orders based on their dietary restrictions.</w:t>
-      </w:r>
-    </w:p>
-    <w:p>
-      <w:pPr>
-        <w:rPr>
-          <w:rFonts w:ascii="Arial" w:hAnsi="Arial" w:cs="Arial"/>
+          <w:lang w:val="en-NL"/>
         </w:rPr>
       </w:pPr>
     </w:p>
@@ -1173,7 +4648,6 @@
   <w:style w:type="character" w:default="1" w:styleId="DefaultParagraphFont">
     <w:name w:val="Default Paragraph Font"/>
     <w:uiPriority w:val="1"/>
-    <w:semiHidden/>
     <w:unhideWhenUsed/>
   </w:style>
   <w:style w:type="table" w:default="1" w:styleId="TableNormal">

</xml_diff>